<commit_message>
Jours ???, Y'A QUELQU'UN ? JE SAIS QUE VOUS ETES LA... REPONDEZ MOI SVP !!!
</commit_message>
<xml_diff>
--- a/Rapport_concept_objet.docx
+++ b/Rapport_concept_objet.docx
@@ -58,6 +58,7 @@
                   <w:dataBinding w:prefixMappings="xmlns:ns0='http://schemas.openxmlformats.org/package/2006/metadata/core-properties' xmlns:ns1='http://purl.org/dc/elements/1.1/'" w:xpath="/ns0:coreProperties[1]/ns1:title[1]" w:storeItemID="{6C3C8BC8-F283-45AE-878A-BAB7291924A1}"/>
                   <w:text/>
                 </w:sdtPr>
+                <w:sdtEndPr/>
                 <w:sdtContent>
                   <w:p>
                     <w:pPr>
@@ -100,6 +101,7 @@
                 <w:dataBinding w:prefixMappings="xmlns:ns0='http://schemas.openxmlformats.org/package/2006/metadata/core-properties' xmlns:ns1='http://purl.org/dc/elements/1.1/'" w:xpath="/ns0:coreProperties[1]/ns1:subject[1]" w:storeItemID="{6C3C8BC8-F283-45AE-878A-BAB7291924A1}"/>
                 <w:text/>
               </w:sdtPr>
+              <w:sdtEndPr/>
               <w:sdtContent>
                 <w:tc>
                   <w:tcPr>
@@ -191,7 +193,7 @@
                     <w:noProof/>
                   </w:rPr>
                   <w:drawing>
-                    <wp:anchor distT="0" distB="0" distL="114300" distR="114300" simplePos="0" relativeHeight="251658240" behindDoc="0" locked="0" layoutInCell="1" allowOverlap="1" wp14:anchorId="4AAF4F60">
+                    <wp:anchor distT="0" distB="0" distL="114300" distR="114300" simplePos="0" relativeHeight="251658240" behindDoc="0" locked="0" layoutInCell="1" allowOverlap="1" wp14:anchorId="21CFD2B8" wp14:editId="3CD3AFF1">
                       <wp:simplePos x="0" y="0"/>
                       <wp:positionH relativeFrom="column">
                         <wp:posOffset>2686685</wp:posOffset>
@@ -214,7 +216,7 @@
                               <pic:cNvPicPr/>
                             </pic:nvPicPr>
                             <pic:blipFill>
-                              <a:blip r:embed="rId8">
+                              <a:blip r:embed="rId9">
                                 <a:extLst>
                                   <a:ext uri="{28A0092B-C50C-407E-A947-70E740481C1C}">
                                     <a14:useLocalDpi xmlns:a14="http://schemas.microsoft.com/office/drawing/2010/main" val="0"/>
@@ -352,6 +354,7 @@
                     <w:calendar w:val="gregorian"/>
                   </w:date>
                 </w:sdtPr>
+                <w:sdtEndPr/>
                 <w:sdtContent>
                   <w:p>
                     <w:pPr>
@@ -556,6 +559,13 @@
     </w:p>
     <w:sdt>
       <w:sdtPr>
+        <w:rPr>
+          <w:rFonts w:asciiTheme="minorHAnsi" w:eastAsiaTheme="minorHAnsi" w:hAnsiTheme="minorHAnsi" w:cstheme="minorBidi"/>
+          <w:color w:val="auto"/>
+          <w:sz w:val="22"/>
+          <w:szCs w:val="22"/>
+          <w:lang w:eastAsia="en-US"/>
+        </w:rPr>
         <w:id w:val="-1083682145"/>
         <w:docPartObj>
           <w:docPartGallery w:val="Table of Contents"/>
@@ -564,13 +574,8 @@
       </w:sdtPr>
       <w:sdtEndPr>
         <w:rPr>
-          <w:rFonts w:asciiTheme="minorHAnsi" w:eastAsiaTheme="minorHAnsi" w:hAnsiTheme="minorHAnsi" w:cstheme="minorBidi"/>
           <w:b/>
           <w:bCs/>
-          <w:color w:val="auto"/>
-          <w:sz w:val="22"/>
-          <w:szCs w:val="22"/>
-          <w:lang w:eastAsia="en-US"/>
         </w:rPr>
       </w:sdtEndPr>
       <w:sdtContent>
@@ -603,7 +608,7 @@
           <w:r>
             <w:fldChar w:fldCharType="separate"/>
           </w:r>
-          <w:hyperlink w:anchor="_Toc23759773" w:history="1">
+          <w:hyperlink w:anchor="_Toc23773486" w:history="1">
             <w:r>
               <w:rPr>
                 <w:rStyle w:val="Lienhypertexte"/>
@@ -630,7 +635,357 @@
                 <w:noProof/>
                 <w:webHidden/>
               </w:rPr>
-              <w:instrText xml:space="preserve"> PAGEREF _Toc23759773 \h </w:instrText>
+              <w:instrText xml:space="preserve"> PAGEREF _Toc23773486 \h </w:instrText>
+            </w:r>
+            <w:r>
+              <w:rPr>
+                <w:noProof/>
+                <w:webHidden/>
+              </w:rPr>
+            </w:r>
+            <w:r>
+              <w:rPr>
+                <w:noProof/>
+                <w:webHidden/>
+              </w:rPr>
+              <w:fldChar w:fldCharType="separate"/>
+            </w:r>
+            <w:r>
+              <w:rPr>
+                <w:noProof/>
+                <w:webHidden/>
+              </w:rPr>
+              <w:t>2</w:t>
+            </w:r>
+            <w:r>
+              <w:rPr>
+                <w:noProof/>
+                <w:webHidden/>
+              </w:rPr>
+              <w:fldChar w:fldCharType="end"/>
+            </w:r>
+          </w:hyperlink>
+        </w:p>
+        <w:p>
+          <w:pPr>
+            <w:pStyle w:val="TM2"/>
+            <w:tabs>
+              <w:tab w:val="right" w:leader="dot" w:pos="9062"/>
+            </w:tabs>
+            <w:rPr>
+              <w:rFonts w:eastAsiaTheme="minorEastAsia"/>
+              <w:noProof/>
+              <w:lang w:eastAsia="fr-FR"/>
+            </w:rPr>
+          </w:pPr>
+          <w:hyperlink w:anchor="_Toc23773487" w:history="1">
+            <w:r>
+              <w:rPr>
+                <w:rStyle w:val="Lienhypertexte"/>
+                <w:noProof/>
+              </w:rPr>
+              <w:t>Choix</w:t>
+            </w:r>
+            <w:r>
+              <w:rPr>
+                <w:noProof/>
+                <w:webHidden/>
+              </w:rPr>
+              <w:tab/>
+            </w:r>
+            <w:r>
+              <w:rPr>
+                <w:noProof/>
+                <w:webHidden/>
+              </w:rPr>
+              <w:fldChar w:fldCharType="begin"/>
+            </w:r>
+            <w:r>
+              <w:rPr>
+                <w:noProof/>
+                <w:webHidden/>
+              </w:rPr>
+              <w:instrText xml:space="preserve"> PAGEREF _Toc23773487 \h </w:instrText>
+            </w:r>
+            <w:r>
+              <w:rPr>
+                <w:noProof/>
+                <w:webHidden/>
+              </w:rPr>
+            </w:r>
+            <w:r>
+              <w:rPr>
+                <w:noProof/>
+                <w:webHidden/>
+              </w:rPr>
+              <w:fldChar w:fldCharType="separate"/>
+            </w:r>
+            <w:r>
+              <w:rPr>
+                <w:noProof/>
+                <w:webHidden/>
+              </w:rPr>
+              <w:t>2</w:t>
+            </w:r>
+            <w:r>
+              <w:rPr>
+                <w:noProof/>
+                <w:webHidden/>
+              </w:rPr>
+              <w:fldChar w:fldCharType="end"/>
+            </w:r>
+          </w:hyperlink>
+        </w:p>
+        <w:p>
+          <w:pPr>
+            <w:pStyle w:val="TM2"/>
+            <w:tabs>
+              <w:tab w:val="right" w:leader="dot" w:pos="9062"/>
+            </w:tabs>
+            <w:rPr>
+              <w:rFonts w:eastAsiaTheme="minorEastAsia"/>
+              <w:noProof/>
+              <w:lang w:eastAsia="fr-FR"/>
+            </w:rPr>
+          </w:pPr>
+          <w:hyperlink w:anchor="_Toc23773488" w:history="1">
+            <w:r>
+              <w:rPr>
+                <w:rStyle w:val="Lienhypertexte"/>
+                <w:noProof/>
+              </w:rPr>
+              <w:t>Les 3 concepts fondamentaux</w:t>
+            </w:r>
+            <w:r>
+              <w:rPr>
+                <w:noProof/>
+                <w:webHidden/>
+              </w:rPr>
+              <w:tab/>
+            </w:r>
+            <w:r>
+              <w:rPr>
+                <w:noProof/>
+                <w:webHidden/>
+              </w:rPr>
+              <w:fldChar w:fldCharType="begin"/>
+            </w:r>
+            <w:r>
+              <w:rPr>
+                <w:noProof/>
+                <w:webHidden/>
+              </w:rPr>
+              <w:instrText xml:space="preserve"> PAGEREF _Toc23773488 \h </w:instrText>
+            </w:r>
+            <w:r>
+              <w:rPr>
+                <w:noProof/>
+                <w:webHidden/>
+              </w:rPr>
+            </w:r>
+            <w:r>
+              <w:rPr>
+                <w:noProof/>
+                <w:webHidden/>
+              </w:rPr>
+              <w:fldChar w:fldCharType="separate"/>
+            </w:r>
+            <w:r>
+              <w:rPr>
+                <w:noProof/>
+                <w:webHidden/>
+              </w:rPr>
+              <w:t>2</w:t>
+            </w:r>
+            <w:r>
+              <w:rPr>
+                <w:noProof/>
+                <w:webHidden/>
+              </w:rPr>
+              <w:fldChar w:fldCharType="end"/>
+            </w:r>
+          </w:hyperlink>
+        </w:p>
+        <w:p>
+          <w:pPr>
+            <w:pStyle w:val="TM3"/>
+            <w:tabs>
+              <w:tab w:val="right" w:leader="dot" w:pos="9062"/>
+            </w:tabs>
+            <w:rPr>
+              <w:noProof/>
+            </w:rPr>
+          </w:pPr>
+          <w:hyperlink w:anchor="_Toc23773489" w:history="1">
+            <w:r>
+              <w:rPr>
+                <w:rStyle w:val="Lienhypertexte"/>
+                <w:rFonts w:eastAsia="Times New Roman"/>
+                <w:noProof/>
+                <w:lang w:eastAsia="fr-FR"/>
+              </w:rPr>
+              <w:t>Héritage</w:t>
+            </w:r>
+            <w:r>
+              <w:rPr>
+                <w:noProof/>
+                <w:webHidden/>
+              </w:rPr>
+              <w:tab/>
+            </w:r>
+            <w:r>
+              <w:rPr>
+                <w:noProof/>
+                <w:webHidden/>
+              </w:rPr>
+              <w:fldChar w:fldCharType="begin"/>
+            </w:r>
+            <w:r>
+              <w:rPr>
+                <w:noProof/>
+                <w:webHidden/>
+              </w:rPr>
+              <w:instrText xml:space="preserve"> PAGEREF _Toc23773489 \h </w:instrText>
+            </w:r>
+            <w:r>
+              <w:rPr>
+                <w:noProof/>
+                <w:webHidden/>
+              </w:rPr>
+            </w:r>
+            <w:r>
+              <w:rPr>
+                <w:noProof/>
+                <w:webHidden/>
+              </w:rPr>
+              <w:fldChar w:fldCharType="separate"/>
+            </w:r>
+            <w:r>
+              <w:rPr>
+                <w:noProof/>
+                <w:webHidden/>
+              </w:rPr>
+              <w:t>2</w:t>
+            </w:r>
+            <w:r>
+              <w:rPr>
+                <w:noProof/>
+                <w:webHidden/>
+              </w:rPr>
+              <w:fldChar w:fldCharType="end"/>
+            </w:r>
+          </w:hyperlink>
+        </w:p>
+        <w:p>
+          <w:pPr>
+            <w:pStyle w:val="TM3"/>
+            <w:tabs>
+              <w:tab w:val="right" w:leader="dot" w:pos="9062"/>
+            </w:tabs>
+            <w:rPr>
+              <w:noProof/>
+            </w:rPr>
+          </w:pPr>
+          <w:hyperlink w:anchor="_Toc23773490" w:history="1">
+            <w:r>
+              <w:rPr>
+                <w:rStyle w:val="Lienhypertexte"/>
+                <w:rFonts w:eastAsia="Times New Roman"/>
+                <w:noProof/>
+                <w:lang w:eastAsia="fr-FR"/>
+              </w:rPr>
+              <w:t>Encapsulation</w:t>
+            </w:r>
+            <w:r>
+              <w:rPr>
+                <w:noProof/>
+                <w:webHidden/>
+              </w:rPr>
+              <w:tab/>
+            </w:r>
+            <w:r>
+              <w:rPr>
+                <w:noProof/>
+                <w:webHidden/>
+              </w:rPr>
+              <w:fldChar w:fldCharType="begin"/>
+            </w:r>
+            <w:r>
+              <w:rPr>
+                <w:noProof/>
+                <w:webHidden/>
+              </w:rPr>
+              <w:instrText xml:space="preserve"> PAGEREF _Toc23773490 \h </w:instrText>
+            </w:r>
+            <w:r>
+              <w:rPr>
+                <w:noProof/>
+                <w:webHidden/>
+              </w:rPr>
+            </w:r>
+            <w:r>
+              <w:rPr>
+                <w:noProof/>
+                <w:webHidden/>
+              </w:rPr>
+              <w:fldChar w:fldCharType="separate"/>
+            </w:r>
+            <w:r>
+              <w:rPr>
+                <w:noProof/>
+                <w:webHidden/>
+              </w:rPr>
+              <w:t>2</w:t>
+            </w:r>
+            <w:r>
+              <w:rPr>
+                <w:noProof/>
+                <w:webHidden/>
+              </w:rPr>
+              <w:fldChar w:fldCharType="end"/>
+            </w:r>
+          </w:hyperlink>
+        </w:p>
+        <w:p>
+          <w:pPr>
+            <w:pStyle w:val="TM3"/>
+            <w:tabs>
+              <w:tab w:val="right" w:leader="dot" w:pos="9062"/>
+            </w:tabs>
+            <w:rPr>
+              <w:noProof/>
+            </w:rPr>
+          </w:pPr>
+          <w:hyperlink w:anchor="_Toc23773491" w:history="1">
+            <w:r>
+              <w:rPr>
+                <w:rStyle w:val="Lienhypertexte"/>
+                <w:rFonts w:eastAsia="Times New Roman"/>
+                <w:noProof/>
+                <w:lang w:eastAsia="fr-FR"/>
+              </w:rPr>
+              <w:t>Polymorphisme</w:t>
+            </w:r>
+            <w:r>
+              <w:rPr>
+                <w:noProof/>
+                <w:webHidden/>
+              </w:rPr>
+              <w:tab/>
+            </w:r>
+            <w:r>
+              <w:rPr>
+                <w:noProof/>
+                <w:webHidden/>
+              </w:rPr>
+              <w:fldChar w:fldCharType="begin"/>
+            </w:r>
+            <w:r>
+              <w:rPr>
+                <w:noProof/>
+                <w:webHidden/>
+              </w:rPr>
+              <w:instrText xml:space="preserve"> PAGEREF _Toc23773491 \h </w:instrText>
             </w:r>
             <w:r>
               <w:rPr>
@@ -673,7 +1028,7 @@
               <w:lang w:eastAsia="fr-FR"/>
             </w:rPr>
           </w:pPr>
-          <w:hyperlink w:anchor="_Toc23759774" w:history="1">
+          <w:hyperlink w:anchor="_Toc23773492" w:history="1">
             <w:r>
               <w:rPr>
                 <w:rStyle w:val="Lienhypertexte"/>
@@ -700,7 +1055,7 @@
                 <w:noProof/>
                 <w:webHidden/>
               </w:rPr>
-              <w:instrText xml:space="preserve"> PAGEREF _Toc23759774 \h </w:instrText>
+              <w:instrText xml:space="preserve"> PAGEREF _Toc23773492 \h </w:instrText>
             </w:r>
             <w:r>
               <w:rPr>
@@ -743,7 +1098,7 @@
               <w:lang w:eastAsia="fr-FR"/>
             </w:rPr>
           </w:pPr>
-          <w:hyperlink w:anchor="_Toc23759775" w:history="1">
+          <w:hyperlink w:anchor="_Toc23773493" w:history="1">
             <w:r>
               <w:rPr>
                 <w:rStyle w:val="Lienhypertexte"/>
@@ -770,7 +1125,7 @@
                 <w:noProof/>
                 <w:webHidden/>
               </w:rPr>
-              <w:instrText xml:space="preserve"> PAGEREF _Toc23759775 \h </w:instrText>
+              <w:instrText xml:space="preserve"> PAGEREF _Toc23773493 \h </w:instrText>
             </w:r>
             <w:r>
               <w:rPr>
@@ -813,7 +1168,7 @@
               <w:lang w:eastAsia="fr-FR"/>
             </w:rPr>
           </w:pPr>
-          <w:hyperlink w:anchor="_Toc23759776" w:history="1">
+          <w:hyperlink w:anchor="_Toc23773494" w:history="1">
             <w:r>
               <w:rPr>
                 <w:rStyle w:val="Lienhypertexte"/>
@@ -840,7 +1195,7 @@
                 <w:noProof/>
                 <w:webHidden/>
               </w:rPr>
-              <w:instrText xml:space="preserve"> PAGEREF _Toc23759776 \h </w:instrText>
+              <w:instrText xml:space="preserve"> PAGEREF _Toc23773494 \h </w:instrText>
             </w:r>
             <w:r>
               <w:rPr>
@@ -883,7 +1238,7 @@
               <w:lang w:eastAsia="fr-FR"/>
             </w:rPr>
           </w:pPr>
-          <w:hyperlink w:anchor="_Toc23759777" w:history="1">
+          <w:hyperlink w:anchor="_Toc23773495" w:history="1">
             <w:r>
               <w:rPr>
                 <w:rStyle w:val="Lienhypertexte"/>
@@ -910,7 +1265,7 @@
                 <w:noProof/>
                 <w:webHidden/>
               </w:rPr>
-              <w:instrText xml:space="preserve"> PAGEREF _Toc23759777 \h </w:instrText>
+              <w:instrText xml:space="preserve"> PAGEREF _Toc23773495 \h </w:instrText>
             </w:r>
             <w:r>
               <w:rPr>
@@ -930,7 +1285,147 @@
                 <w:noProof/>
                 <w:webHidden/>
               </w:rPr>
-              <w:t>5</w:t>
+              <w:t>6</w:t>
+            </w:r>
+            <w:r>
+              <w:rPr>
+                <w:noProof/>
+                <w:webHidden/>
+              </w:rPr>
+              <w:fldChar w:fldCharType="end"/>
+            </w:r>
+          </w:hyperlink>
+        </w:p>
+        <w:p>
+          <w:pPr>
+            <w:pStyle w:val="TM1"/>
+            <w:tabs>
+              <w:tab w:val="right" w:leader="dot" w:pos="9062"/>
+            </w:tabs>
+            <w:rPr>
+              <w:rFonts w:eastAsiaTheme="minorEastAsia"/>
+              <w:noProof/>
+              <w:lang w:eastAsia="fr-FR"/>
+            </w:rPr>
+          </w:pPr>
+          <w:hyperlink w:anchor="_Toc23773496" w:history="1">
+            <w:r>
+              <w:rPr>
+                <w:rStyle w:val="Lienhypertexte"/>
+                <w:noProof/>
+              </w:rPr>
+              <w:t>Gestion du projet</w:t>
+            </w:r>
+            <w:r>
+              <w:rPr>
+                <w:noProof/>
+                <w:webHidden/>
+              </w:rPr>
+              <w:tab/>
+            </w:r>
+            <w:r>
+              <w:rPr>
+                <w:noProof/>
+                <w:webHidden/>
+              </w:rPr>
+              <w:fldChar w:fldCharType="begin"/>
+            </w:r>
+            <w:r>
+              <w:rPr>
+                <w:noProof/>
+                <w:webHidden/>
+              </w:rPr>
+              <w:instrText xml:space="preserve"> PAGEREF _Toc23773496 \h </w:instrText>
+            </w:r>
+            <w:r>
+              <w:rPr>
+                <w:noProof/>
+                <w:webHidden/>
+              </w:rPr>
+            </w:r>
+            <w:r>
+              <w:rPr>
+                <w:noProof/>
+                <w:webHidden/>
+              </w:rPr>
+              <w:fldChar w:fldCharType="separate"/>
+            </w:r>
+            <w:r>
+              <w:rPr>
+                <w:noProof/>
+                <w:webHidden/>
+              </w:rPr>
+              <w:t>7</w:t>
+            </w:r>
+            <w:r>
+              <w:rPr>
+                <w:noProof/>
+                <w:webHidden/>
+              </w:rPr>
+              <w:fldChar w:fldCharType="end"/>
+            </w:r>
+          </w:hyperlink>
+        </w:p>
+        <w:p>
+          <w:pPr>
+            <w:pStyle w:val="TM1"/>
+            <w:tabs>
+              <w:tab w:val="right" w:leader="dot" w:pos="9062"/>
+            </w:tabs>
+            <w:rPr>
+              <w:rFonts w:eastAsiaTheme="minorEastAsia"/>
+              <w:noProof/>
+              <w:lang w:eastAsia="fr-FR"/>
+            </w:rPr>
+          </w:pPr>
+          <w:hyperlink w:anchor="_Toc23773497" w:history="1">
+            <w:r>
+              <w:rPr>
+                <w:rStyle w:val="Lienhypertexte"/>
+                <w:noProof/>
+              </w:rPr>
+              <w:t>Conclusion</w:t>
+            </w:r>
+            <w:r>
+              <w:rPr>
+                <w:noProof/>
+                <w:webHidden/>
+              </w:rPr>
+              <w:tab/>
+            </w:r>
+            <w:r>
+              <w:rPr>
+                <w:noProof/>
+                <w:webHidden/>
+              </w:rPr>
+              <w:fldChar w:fldCharType="begin"/>
+            </w:r>
+            <w:r>
+              <w:rPr>
+                <w:noProof/>
+                <w:webHidden/>
+              </w:rPr>
+              <w:instrText xml:space="preserve"> PAGEREF _Toc23773497 \h </w:instrText>
+            </w:r>
+            <w:r>
+              <w:rPr>
+                <w:noProof/>
+                <w:webHidden/>
+              </w:rPr>
+            </w:r>
+            <w:r>
+              <w:rPr>
+                <w:noProof/>
+                <w:webHidden/>
+              </w:rPr>
+              <w:fldChar w:fldCharType="separate"/>
+            </w:r>
+            <w:r>
+              <w:rPr>
+                <w:noProof/>
+                <w:webHidden/>
+              </w:rPr>
+              <w:t>8</w:t>
             </w:r>
             <w:r>
               <w:rPr>
@@ -961,7 +1456,7 @@
       <w:pPr>
         <w:pStyle w:val="Titre1"/>
       </w:pPr>
-      <w:bookmarkStart w:id="0" w:name="_Toc23759773"/>
+      <w:bookmarkStart w:id="0" w:name="_Toc23773486"/>
       <w:r>
         <w:lastRenderedPageBreak/>
         <w:t>Description du projet</w:t>
@@ -970,29 +1465,113 @@
     </w:p>
     <w:p>
       <w:r>
+        <w:t>Pour ce projet nous avons décidé de suivre l’exemple décrit dans le document présentant le projet, en adaptant notre projet pour les différentes zones d’ombre du document.</w:t>
+      </w:r>
+    </w:p>
+    <w:p/>
+    <w:p>
+      <w:pPr>
+        <w:pStyle w:val="Titre2"/>
+      </w:pPr>
+      <w:bookmarkStart w:id="1" w:name="_Toc23773487"/>
+      <w:r>
+        <w:t>Choix</w:t>
+      </w:r>
+      <w:bookmarkEnd w:id="1"/>
+    </w:p>
+    <w:p/>
+    <w:p>
+      <w:pPr>
+        <w:pStyle w:val="Titre2"/>
+      </w:pPr>
+      <w:bookmarkStart w:id="2" w:name="_Toc23773488"/>
+      <w:r>
+        <w:t>Les 3 concepts fondamentaux</w:t>
+      </w:r>
+      <w:bookmarkEnd w:id="2"/>
+    </w:p>
+    <w:p>
+      <w:pPr>
+        <w:pStyle w:val="Titre3"/>
+        <w:rPr>
+          <w:rFonts w:eastAsia="Times New Roman"/>
+          <w:lang w:eastAsia="fr-FR"/>
+        </w:rPr>
+      </w:pPr>
+      <w:bookmarkStart w:id="3" w:name="_Toc23773489"/>
+      <w:r>
+        <w:rPr>
+          <w:rFonts w:eastAsia="Times New Roman"/>
+          <w:lang w:eastAsia="fr-FR"/>
+        </w:rPr>
+        <w:t>Héritage</w:t>
+      </w:r>
+      <w:bookmarkEnd w:id="3"/>
+    </w:p>
+    <w:p>
+      <w:pPr>
+        <w:pStyle w:val="Titre3"/>
+        <w:rPr>
+          <w:rFonts w:eastAsia="Times New Roman"/>
+          <w:lang w:eastAsia="fr-FR"/>
+        </w:rPr>
+      </w:pPr>
+      <w:bookmarkStart w:id="4" w:name="_Toc23773490"/>
+      <w:r>
+        <w:rPr>
+          <w:rFonts w:eastAsia="Times New Roman"/>
+          <w:lang w:eastAsia="fr-FR"/>
+        </w:rPr>
+        <w:t>Encapsulation</w:t>
+      </w:r>
+      <w:bookmarkEnd w:id="4"/>
+    </w:p>
+    <w:p>
+      <w:pPr>
+        <w:pStyle w:val="Titre3"/>
+        <w:rPr>
+          <w:rFonts w:eastAsia="Times New Roman"/>
+          <w:lang w:eastAsia="fr-FR"/>
+        </w:rPr>
+      </w:pPr>
+      <w:bookmarkStart w:id="5" w:name="_Toc23773491"/>
+      <w:r>
+        <w:rPr>
+          <w:rFonts w:eastAsia="Times New Roman"/>
+          <w:lang w:eastAsia="fr-FR"/>
+        </w:rPr>
+        <w:t>Polymorphisme</w:t>
+      </w:r>
+      <w:bookmarkEnd w:id="5"/>
+    </w:p>
+    <w:p/>
+    <w:p>
+      <w:r>
         <w:br w:type="page"/>
       </w:r>
+      <w:bookmarkStart w:id="6" w:name="_GoBack"/>
+      <w:bookmarkEnd w:id="6"/>
     </w:p>
     <w:p>
       <w:pPr>
         <w:pStyle w:val="Titre1"/>
       </w:pPr>
-      <w:bookmarkStart w:id="1" w:name="_Toc23759774"/>
+      <w:bookmarkStart w:id="7" w:name="_Toc23773492"/>
       <w:r>
         <w:lastRenderedPageBreak/>
         <w:t>Diagrammes UML</w:t>
       </w:r>
-      <w:bookmarkEnd w:id="1"/>
+      <w:bookmarkEnd w:id="7"/>
     </w:p>
     <w:p>
       <w:pPr>
         <w:pStyle w:val="Titre2"/>
       </w:pPr>
-      <w:bookmarkStart w:id="2" w:name="_Toc23759775"/>
+      <w:bookmarkStart w:id="8" w:name="_Toc23773493"/>
       <w:r>
         <w:t>Diagramme de classes</w:t>
       </w:r>
-      <w:bookmarkEnd w:id="2"/>
+      <w:bookmarkEnd w:id="8"/>
     </w:p>
     <w:p/>
     <w:p>
@@ -1012,12 +1591,12 @@
       <w:pPr>
         <w:pStyle w:val="Titre2"/>
       </w:pPr>
-      <w:bookmarkStart w:id="3" w:name="_Toc23759776"/>
+      <w:bookmarkStart w:id="9" w:name="_Toc23773494"/>
       <w:r>
         <w:lastRenderedPageBreak/>
         <w:t>Diagramme d’états-transitions</w:t>
       </w:r>
-      <w:bookmarkEnd w:id="3"/>
+      <w:bookmarkEnd w:id="9"/>
     </w:p>
     <w:p>
       <w:r>
@@ -1025,7 +1604,7 @@
           <w:noProof/>
         </w:rPr>
         <w:drawing>
-          <wp:inline distT="0" distB="0" distL="0" distR="0">
+          <wp:inline distT="0" distB="0" distL="0" distR="0" wp14:anchorId="201174E3" wp14:editId="58BDF51E">
             <wp:extent cx="5760720" cy="4294354"/>
             <wp:effectExtent l="0" t="0" r="0" b="0"/>
             <wp:docPr id="5" name="Image 5"/>
@@ -1040,7 +1619,7 @@
                     <pic:cNvPicPr/>
                   </pic:nvPicPr>
                   <pic:blipFill>
-                    <a:blip r:embed="rId9">
+                    <a:blip r:embed="rId10">
                       <a:extLst>
                         <a:ext uri="{28A0092B-C50C-407E-A947-70E740481C1C}">
                           <a14:useLocalDpi xmlns:a14="http://schemas.microsoft.com/office/drawing/2010/main" val="0"/>
@@ -1081,7 +1660,6 @@
           <w:szCs w:val="26"/>
         </w:rPr>
       </w:pPr>
-      <w:bookmarkStart w:id="4" w:name="_Toc23759777"/>
       <w:r>
         <w:rPr>
           <w:rFonts w:asciiTheme="majorHAnsi" w:eastAsiaTheme="majorEastAsia" w:hAnsiTheme="majorHAnsi" w:cstheme="majorBidi"/>
@@ -1092,7 +1670,7 @@
         </w:rPr>
         <w:lastRenderedPageBreak/>
         <w:drawing>
-          <wp:anchor distT="0" distB="0" distL="114300" distR="114300" simplePos="0" relativeHeight="251659264" behindDoc="0" locked="0" layoutInCell="1" allowOverlap="1">
+          <wp:anchor distT="0" distB="0" distL="114300" distR="114300" simplePos="0" relativeHeight="251659264" behindDoc="0" locked="0" layoutInCell="1" allowOverlap="1" wp14:anchorId="0A7152C6" wp14:editId="3881255C">
             <wp:simplePos x="0" y="0"/>
             <wp:positionH relativeFrom="margin">
               <wp:posOffset>-1223010</wp:posOffset>
@@ -1115,7 +1693,7 @@
                     <pic:cNvPicPr/>
                   </pic:nvPicPr>
                   <pic:blipFill>
-                    <a:blip r:embed="rId9">
+                    <a:blip r:embed="rId10">
                       <a:extLst>
                         <a:ext uri="{28A0092B-C50C-407E-A947-70E740481C1C}">
                           <a14:useLocalDpi xmlns:a14="http://schemas.microsoft.com/office/drawing/2010/main" val="0"/>
@@ -1155,11 +1733,12 @@
       <w:pPr>
         <w:pStyle w:val="Titre2"/>
       </w:pPr>
+      <w:bookmarkStart w:id="10" w:name="_Toc23773495"/>
       <w:r>
         <w:lastRenderedPageBreak/>
         <w:t>Diagramme d’activités</w:t>
       </w:r>
-      <w:bookmarkEnd w:id="4"/>
+      <w:bookmarkEnd w:id="10"/>
     </w:p>
     <w:p>
       <w:r>
@@ -1167,7 +1746,7 @@
           <w:noProof/>
         </w:rPr>
         <w:drawing>
-          <wp:inline distT="0" distB="0" distL="0" distR="0">
+          <wp:inline distT="0" distB="0" distL="0" distR="0" wp14:anchorId="4D831370" wp14:editId="388D816F">
             <wp:extent cx="5760559" cy="8103235"/>
             <wp:effectExtent l="0" t="0" r="0" b="0"/>
             <wp:docPr id="8" name="Image 8"/>
@@ -1182,7 +1761,7 @@
                     <pic:cNvPicPr/>
                   </pic:nvPicPr>
                   <pic:blipFill>
-                    <a:blip r:embed="rId10">
+                    <a:blip r:embed="rId11">
                       <a:extLst>
                         <a:ext uri="{28A0092B-C50C-407E-A947-70E740481C1C}">
                           <a14:useLocalDpi xmlns:a14="http://schemas.microsoft.com/office/drawing/2010/main" val="0"/>
@@ -1208,18 +1787,18 @@
           </wp:inline>
         </w:drawing>
       </w:r>
-      <w:bookmarkStart w:id="5" w:name="_GoBack"/>
-      <w:bookmarkEnd w:id="5"/>
     </w:p>
     <w:p/>
     <w:p>
       <w:pPr>
         <w:pStyle w:val="Titre1"/>
       </w:pPr>
+      <w:bookmarkStart w:id="11" w:name="_Toc23773496"/>
       <w:r>
         <w:lastRenderedPageBreak/>
         <w:t>Gestion du projet</w:t>
       </w:r>
+      <w:bookmarkEnd w:id="11"/>
     </w:p>
     <w:p>
       <w:pPr>
@@ -1238,13 +1817,15 @@
       <w:pPr>
         <w:pStyle w:val="Titre1"/>
       </w:pPr>
+      <w:bookmarkStart w:id="12" w:name="_Toc23773497"/>
       <w:r>
         <w:lastRenderedPageBreak/>
         <w:t>Conclusion</w:t>
       </w:r>
+      <w:bookmarkEnd w:id="12"/>
     </w:p>
     <w:sectPr>
-      <w:footerReference w:type="default" r:id="rId11"/>
+      <w:footerReference w:type="default" r:id="rId12"/>
       <w:pgSz w:w="11906" w:h="16838"/>
       <w:pgMar w:top="1417" w:right="1417" w:bottom="1417" w:left="1417" w:header="708" w:footer="708" w:gutter="0"/>
       <w:pgNumType w:start="0"/>
@@ -1291,6 +1872,7 @@
         <w:docPartUnique/>
       </w:docPartObj>
     </w:sdtPr>
+    <w:sdtEndPr/>
     <w:sdtContent>
       <w:p>
         <w:pPr>
@@ -1348,6 +1930,163 @@
 </w:footnotes>
 </file>
 
+<file path=word/numbering.xml><?xml version="1.0" encoding="utf-8"?>
+<w:numbering xmlns:wpc="http://schemas.microsoft.com/office/word/2010/wordprocessingCanvas" xmlns:cx="http://schemas.microsoft.com/office/drawing/2014/chartex" xmlns:cx1="http://schemas.microsoft.com/office/drawing/2015/9/8/chartex" xmlns:cx2="http://schemas.microsoft.com/office/drawing/2015/10/21/chartex" xmlns:cx3="http://schemas.microsoft.com/office/drawing/2016/5/9/chartex" xmlns:cx4="http://schemas.microsoft.com/office/drawing/2016/5/10/chartex" xmlns:cx5="http://schemas.microsoft.com/office/drawing/2016/5/11/chartex" xmlns:cx6="http://schemas.microsoft.com/office/drawing/2016/5/12/chartex" xmlns:cx7="http://schemas.microsoft.com/office/drawing/2016/5/13/chartex" xmlns:cx8="http://schemas.microsoft.com/office/drawing/2016/5/14/chartex" xmlns:mc="http://schemas.openxmlformats.org/markup-compatibility/2006" xmlns:aink="http://schemas.microsoft.com/office/drawing/2016/ink" xmlns:am3d="http://schemas.microsoft.com/office/drawing/2017/model3d" xmlns:o="urn:schemas-microsoft-com:office:office" xmlns:r="http://schemas.openxmlformats.org/officeDocument/2006/relationships" xmlns:m="http://schemas.openxmlformats.org/officeDocument/2006/math" xmlns:v="urn:schemas-microsoft-com:vml" xmlns:wp14="http://schemas.microsoft.com/office/word/2010/wordprocessingDrawing" xmlns:wp="http://schemas.openxmlformats.org/drawingml/2006/wordprocessingDrawing" xmlns:w10="urn:schemas-microsoft-com:office:word" xmlns:w="http://schemas.openxmlformats.org/wordprocessingml/2006/main" xmlns:w14="http://schemas.microsoft.com/office/word/2010/wordml" xmlns:w15="http://schemas.microsoft.com/office/word/2012/wordml" xmlns:w16cid="http://schemas.microsoft.com/office/word/2016/wordml/cid" xmlns:w16se="http://schemas.microsoft.com/office/word/2015/wordml/symex" xmlns:wpg="http://schemas.microsoft.com/office/word/2010/wordprocessingGroup" xmlns:wpi="http://schemas.microsoft.com/office/word/2010/wordprocessingInk" xmlns:wne="http://schemas.microsoft.com/office/word/2006/wordml" xmlns:wps="http://schemas.microsoft.com/office/word/2010/wordprocessingShape" mc:Ignorable="w14 w15 w16se w16cid wp14">
+  <w:abstractNum w:abstractNumId="0" w15:restartNumberingAfterBreak="0">
+    <w:nsid w:val="330C0AE4"/>
+    <w:multiLevelType w:val="multilevel"/>
+    <w:tmpl w:val="1AC66C76"/>
+    <w:lvl w:ilvl="0">
+      <w:start w:val="1"/>
+      <w:numFmt w:val="bullet"/>
+      <w:lvlText w:val=""/>
+      <w:lvlJc w:val="left"/>
+      <w:pPr>
+        <w:tabs>
+          <w:tab w:val="num" w:pos="720"/>
+        </w:tabs>
+        <w:ind w:left="720" w:hanging="360"/>
+      </w:pPr>
+      <w:rPr>
+        <w:rFonts w:ascii="Symbol" w:hAnsi="Symbol" w:hint="default"/>
+        <w:sz w:val="20"/>
+      </w:rPr>
+    </w:lvl>
+    <w:lvl w:ilvl="1" w:tentative="1">
+      <w:start w:val="1"/>
+      <w:numFmt w:val="bullet"/>
+      <w:lvlText w:val="o"/>
+      <w:lvlJc w:val="left"/>
+      <w:pPr>
+        <w:tabs>
+          <w:tab w:val="num" w:pos="1440"/>
+        </w:tabs>
+        <w:ind w:left="1440" w:hanging="360"/>
+      </w:pPr>
+      <w:rPr>
+        <w:rFonts w:ascii="Courier New" w:hAnsi="Courier New" w:hint="default"/>
+        <w:sz w:val="20"/>
+      </w:rPr>
+    </w:lvl>
+    <w:lvl w:ilvl="2" w:tentative="1">
+      <w:start w:val="1"/>
+      <w:numFmt w:val="bullet"/>
+      <w:lvlText w:val=""/>
+      <w:lvlJc w:val="left"/>
+      <w:pPr>
+        <w:tabs>
+          <w:tab w:val="num" w:pos="2160"/>
+        </w:tabs>
+        <w:ind w:left="2160" w:hanging="360"/>
+      </w:pPr>
+      <w:rPr>
+        <w:rFonts w:ascii="Wingdings" w:hAnsi="Wingdings" w:hint="default"/>
+        <w:sz w:val="20"/>
+      </w:rPr>
+    </w:lvl>
+    <w:lvl w:ilvl="3" w:tentative="1">
+      <w:start w:val="1"/>
+      <w:numFmt w:val="bullet"/>
+      <w:lvlText w:val=""/>
+      <w:lvlJc w:val="left"/>
+      <w:pPr>
+        <w:tabs>
+          <w:tab w:val="num" w:pos="2880"/>
+        </w:tabs>
+        <w:ind w:left="2880" w:hanging="360"/>
+      </w:pPr>
+      <w:rPr>
+        <w:rFonts w:ascii="Wingdings" w:hAnsi="Wingdings" w:hint="default"/>
+        <w:sz w:val="20"/>
+      </w:rPr>
+    </w:lvl>
+    <w:lvl w:ilvl="4" w:tentative="1">
+      <w:start w:val="1"/>
+      <w:numFmt w:val="bullet"/>
+      <w:lvlText w:val=""/>
+      <w:lvlJc w:val="left"/>
+      <w:pPr>
+        <w:tabs>
+          <w:tab w:val="num" w:pos="3600"/>
+        </w:tabs>
+        <w:ind w:left="3600" w:hanging="360"/>
+      </w:pPr>
+      <w:rPr>
+        <w:rFonts w:ascii="Wingdings" w:hAnsi="Wingdings" w:hint="default"/>
+        <w:sz w:val="20"/>
+      </w:rPr>
+    </w:lvl>
+    <w:lvl w:ilvl="5" w:tentative="1">
+      <w:start w:val="1"/>
+      <w:numFmt w:val="bullet"/>
+      <w:lvlText w:val=""/>
+      <w:lvlJc w:val="left"/>
+      <w:pPr>
+        <w:tabs>
+          <w:tab w:val="num" w:pos="4320"/>
+        </w:tabs>
+        <w:ind w:left="4320" w:hanging="360"/>
+      </w:pPr>
+      <w:rPr>
+        <w:rFonts w:ascii="Wingdings" w:hAnsi="Wingdings" w:hint="default"/>
+        <w:sz w:val="20"/>
+      </w:rPr>
+    </w:lvl>
+    <w:lvl w:ilvl="6" w:tentative="1">
+      <w:start w:val="1"/>
+      <w:numFmt w:val="bullet"/>
+      <w:lvlText w:val=""/>
+      <w:lvlJc w:val="left"/>
+      <w:pPr>
+        <w:tabs>
+          <w:tab w:val="num" w:pos="5040"/>
+        </w:tabs>
+        <w:ind w:left="5040" w:hanging="360"/>
+      </w:pPr>
+      <w:rPr>
+        <w:rFonts w:ascii="Wingdings" w:hAnsi="Wingdings" w:hint="default"/>
+        <w:sz w:val="20"/>
+      </w:rPr>
+    </w:lvl>
+    <w:lvl w:ilvl="7" w:tentative="1">
+      <w:start w:val="1"/>
+      <w:numFmt w:val="bullet"/>
+      <w:lvlText w:val=""/>
+      <w:lvlJc w:val="left"/>
+      <w:pPr>
+        <w:tabs>
+          <w:tab w:val="num" w:pos="5760"/>
+        </w:tabs>
+        <w:ind w:left="5760" w:hanging="360"/>
+      </w:pPr>
+      <w:rPr>
+        <w:rFonts w:ascii="Wingdings" w:hAnsi="Wingdings" w:hint="default"/>
+        <w:sz w:val="20"/>
+      </w:rPr>
+    </w:lvl>
+    <w:lvl w:ilvl="8" w:tentative="1">
+      <w:start w:val="1"/>
+      <w:numFmt w:val="bullet"/>
+      <w:lvlText w:val=""/>
+      <w:lvlJc w:val="left"/>
+      <w:pPr>
+        <w:tabs>
+          <w:tab w:val="num" w:pos="6480"/>
+        </w:tabs>
+        <w:ind w:left="6480" w:hanging="360"/>
+      </w:pPr>
+      <w:rPr>
+        <w:rFonts w:ascii="Wingdings" w:hAnsi="Wingdings" w:hint="default"/>
+        <w:sz w:val="20"/>
+      </w:rPr>
+    </w:lvl>
+  </w:abstractNum>
+  <w:num w:numId="1">
+    <w:abstractNumId w:val="0"/>
+  </w:num>
+</w:numbering>
+</file>
+
 <file path=word/styles.xml><?xml version="1.0" encoding="utf-8"?>
 <w:styles xmlns:mc="http://schemas.openxmlformats.org/markup-compatibility/2006" xmlns:r="http://schemas.openxmlformats.org/officeDocument/2006/relationships" xmlns:w="http://schemas.openxmlformats.org/wordprocessingml/2006/main" xmlns:w14="http://schemas.microsoft.com/office/word/2010/wordml" xmlns:w15="http://schemas.microsoft.com/office/word/2012/wordml" xmlns:w16cid="http://schemas.microsoft.com/office/word/2016/wordml/cid" xmlns:w16se="http://schemas.microsoft.com/office/word/2015/wordml/symex" mc:Ignorable="w14 w15 w16se w16cid">
   <w:docDefaults>
@@ -1365,7 +2104,7 @@
       </w:pPr>
     </w:pPrDefault>
   </w:docDefaults>
-  <w:latentStyles w:defLockedState="0" w:defUIPriority="99" w:defSemiHidden="0" w:defUnhideWhenUsed="0" w:defQFormat="0" w:count="377">
+  <w:latentStyles w:defLockedState="0" w:defUIPriority="99" w:defSemiHidden="0" w:defUnhideWhenUsed="0" w:defQFormat="0" w:count="376">
     <w:lsdException w:name="Normal" w:uiPriority="0" w:qFormat="1"/>
     <w:lsdException w:name="heading 1" w:uiPriority="9" w:qFormat="1"/>
     <w:lsdException w:name="heading 2" w:semiHidden="1" w:uiPriority="9" w:unhideWhenUsed="1" w:qFormat="1"/>
@@ -1742,7 +2481,6 @@
     <w:lsdException w:name="Hashtag" w:semiHidden="1" w:unhideWhenUsed="1"/>
     <w:lsdException w:name="Unresolved Mention" w:semiHidden="1" w:unhideWhenUsed="1"/>
     <w:lsdException w:name="Smart Link" w:semiHidden="1" w:unhideWhenUsed="1"/>
-    <w:lsdException w:name="Smart Link Error" w:semiHidden="1" w:unhideWhenUsed="1"/>
   </w:latentStyles>
   <w:style w:type="paragraph" w:default="1" w:styleId="Normal">
     <w:name w:val="Normal"/>
@@ -1790,6 +2528,28 @@
       <w:color w:val="2F5496" w:themeColor="accent1" w:themeShade="BF"/>
       <w:sz w:val="26"/>
       <w:szCs w:val="26"/>
+    </w:rPr>
+  </w:style>
+  <w:style w:type="paragraph" w:styleId="Titre3">
+    <w:name w:val="heading 3"/>
+    <w:basedOn w:val="Normal"/>
+    <w:next w:val="Normal"/>
+    <w:link w:val="Titre3Car"/>
+    <w:uiPriority w:val="9"/>
+    <w:unhideWhenUsed/>
+    <w:qFormat/>
+    <w:rsid w:val="00502E67"/>
+    <w:pPr>
+      <w:keepNext/>
+      <w:keepLines/>
+      <w:spacing w:before="40" w:after="0"/>
+      <w:outlineLvl w:val="2"/>
+    </w:pPr>
+    <w:rPr>
+      <w:rFonts w:asciiTheme="majorHAnsi" w:eastAsiaTheme="majorEastAsia" w:hAnsiTheme="majorHAnsi" w:cstheme="majorBidi"/>
+      <w:color w:val="1F3763" w:themeColor="accent1" w:themeShade="7F"/>
+      <w:sz w:val="24"/>
+      <w:szCs w:val="24"/>
     </w:rPr>
   </w:style>
   <w:style w:type="character" w:default="1" w:styleId="Policepardfaut">
@@ -1999,6 +2759,32 @@
       <w:u w:val="single"/>
     </w:rPr>
   </w:style>
+  <w:style w:type="character" w:customStyle="1" w:styleId="Titre3Car">
+    <w:name w:val="Titre 3 Car"/>
+    <w:basedOn w:val="Policepardfaut"/>
+    <w:link w:val="Titre3"/>
+    <w:uiPriority w:val="9"/>
+    <w:rsid w:val="00502E67"/>
+    <w:rPr>
+      <w:rFonts w:asciiTheme="majorHAnsi" w:eastAsiaTheme="majorEastAsia" w:hAnsiTheme="majorHAnsi" w:cstheme="majorBidi"/>
+      <w:color w:val="1F3763" w:themeColor="accent1" w:themeShade="7F"/>
+      <w:sz w:val="24"/>
+      <w:szCs w:val="24"/>
+    </w:rPr>
+  </w:style>
+  <w:style w:type="paragraph" w:styleId="TM3">
+    <w:name w:val="toc 3"/>
+    <w:basedOn w:val="Normal"/>
+    <w:next w:val="Normal"/>
+    <w:autoRedefine/>
+    <w:uiPriority w:val="39"/>
+    <w:unhideWhenUsed/>
+    <w:rsid w:val="00B47AA1"/>
+    <w:pPr>
+      <w:spacing w:after="100"/>
+      <w:ind w:left="440"/>
+    </w:pPr>
+  </w:style>
 </w:styles>
 </file>
 
@@ -2105,33 +2891,54 @@
 
 <file path=word/glossary/fontTable.xml><?xml version="1.0" encoding="utf-8"?>
 <w:fonts xmlns:mc="http://schemas.openxmlformats.org/markup-compatibility/2006" xmlns:r="http://schemas.openxmlformats.org/officeDocument/2006/relationships" xmlns:w="http://schemas.openxmlformats.org/wordprocessingml/2006/main" xmlns:w14="http://schemas.microsoft.com/office/word/2010/wordml" xmlns:w15="http://schemas.microsoft.com/office/word/2012/wordml" xmlns:w16cid="http://schemas.microsoft.com/office/word/2016/wordml/cid" xmlns:w16se="http://schemas.microsoft.com/office/word/2015/wordml/symex" mc:Ignorable="w14 w15 w16se w16cid">
-  <w:font w:name="Calibri">
-    <w:panose1 w:val="020F0502020204030204"/>
-    <w:charset w:val="00"/>
-    <w:family w:val="swiss"/>
+  <w:font w:name="Symbol">
+    <w:panose1 w:val="05050102010706020507"/>
+    <w:charset w:val="02"/>
+    <w:family w:val="roman"/>
     <w:pitch w:val="variable"/>
-    <w:sig w:usb0="E0002AFF" w:usb1="4000ACFF" w:usb2="00000001" w:usb3="00000000" w:csb0="000001FF" w:csb1="00000000"/>
+    <w:sig w:usb0="00000000" w:usb1="10000000" w:usb2="00000000" w:usb3="00000000" w:csb0="80000000" w:csb1="00000000"/>
   </w:font>
   <w:font w:name="Times New Roman">
     <w:panose1 w:val="02020603050405020304"/>
     <w:charset w:val="00"/>
     <w:family w:val="roman"/>
     <w:pitch w:val="variable"/>
-    <w:sig w:usb0="E0002AFF" w:usb1="C0007843" w:usb2="00000009" w:usb3="00000000" w:csb0="000001FF" w:csb1="00000000"/>
+    <w:sig w:usb0="E0002EFF" w:usb1="C000785B" w:usb2="00000009" w:usb3="00000000" w:csb0="000001FF" w:csb1="00000000"/>
+  </w:font>
+  <w:font w:name="Courier New">
+    <w:panose1 w:val="02070309020205020404"/>
+    <w:charset w:val="00"/>
+    <w:family w:val="modern"/>
+    <w:pitch w:val="fixed"/>
+    <w:sig w:usb0="E0002EFF" w:usb1="C0007843" w:usb2="00000009" w:usb3="00000000" w:csb0="000001FF" w:csb1="00000000"/>
+  </w:font>
+  <w:font w:name="Wingdings">
+    <w:panose1 w:val="05000000000000000000"/>
+    <w:charset w:val="02"/>
+    <w:family w:val="auto"/>
+    <w:pitch w:val="variable"/>
+    <w:sig w:usb0="00000000" w:usb1="10000000" w:usb2="00000000" w:usb3="00000000" w:csb0="80000000" w:csb1="00000000"/>
+  </w:font>
+  <w:font w:name="Calibri">
+    <w:panose1 w:val="020F0502020204030204"/>
+    <w:charset w:val="00"/>
+    <w:family w:val="swiss"/>
+    <w:pitch w:val="variable"/>
+    <w:sig w:usb0="E4002EFF" w:usb1="C000247B" w:usb2="00000009" w:usb3="00000000" w:csb0="000001FF" w:csb1="00000000"/>
   </w:font>
   <w:font w:name="Calibri Light">
     <w:panose1 w:val="020F0302020204030204"/>
     <w:charset w:val="00"/>
     <w:family w:val="swiss"/>
     <w:pitch w:val="variable"/>
-    <w:sig w:usb0="A0002AEF" w:usb1="4000207B" w:usb2="00000000" w:usb3="00000000" w:csb0="000001FF" w:csb1="00000000"/>
+    <w:sig w:usb0="E4002EFF" w:usb1="C000247B" w:usb2="00000009" w:usb3="00000000" w:csb0="000001FF" w:csb1="00000000"/>
   </w:font>
   <w:font w:name="Arial">
     <w:panose1 w:val="020B0604020202020204"/>
     <w:charset w:val="00"/>
     <w:family w:val="swiss"/>
     <w:pitch w:val="variable"/>
-    <w:sig w:usb0="E0002AFF" w:usb1="C0007843" w:usb2="00000009" w:usb3="00000000" w:csb0="000001FF" w:csb1="00000000"/>
+    <w:sig w:usb0="E0002EFF" w:usb1="C000785B" w:usb2="00000009" w:usb3="00000000" w:csb0="000001FF" w:csb1="00000000"/>
   </w:font>
 </w:fonts>
 </file>
@@ -2153,7 +2960,9 @@
   </w:compat>
   <w:rsids>
     <w:rsidRoot w:val="00660A3A"/>
+    <w:rsid w:val="004B1645"/>
     <w:rsid w:val="00660A3A"/>
+    <w:rsid w:val="0080519D"/>
     <w:rsid w:val="00AC4DFE"/>
   </w:rsids>
   <m:mathPr>
@@ -2194,7 +3003,7 @@
       </w:pPr>
     </w:pPrDefault>
   </w:docDefaults>
-  <w:latentStyles w:defLockedState="0" w:defUIPriority="99" w:defSemiHidden="0" w:defUnhideWhenUsed="0" w:defQFormat="0" w:count="377">
+  <w:latentStyles w:defLockedState="0" w:defUIPriority="99" w:defSemiHidden="0" w:defUnhideWhenUsed="0" w:defQFormat="0" w:count="376">
     <w:lsdException w:name="Normal" w:uiPriority="0" w:qFormat="1"/>
     <w:lsdException w:name="heading 1" w:uiPriority="9" w:qFormat="1"/>
     <w:lsdException w:name="heading 2" w:semiHidden="1" w:uiPriority="9" w:unhideWhenUsed="1" w:qFormat="1"/>
@@ -2571,7 +3380,6 @@
     <w:lsdException w:name="Hashtag" w:semiHidden="1" w:unhideWhenUsed="1"/>
     <w:lsdException w:name="Unresolved Mention" w:semiHidden="1" w:unhideWhenUsed="1"/>
     <w:lsdException w:name="Smart Link" w:semiHidden="1" w:unhideWhenUsed="1"/>
-    <w:lsdException w:name="Smart Link Error" w:semiHidden="1" w:unhideWhenUsed="1"/>
   </w:latentStyles>
   <w:style w:type="paragraph" w:default="1" w:styleId="Normal">
     <w:name w:val="Normal"/>
@@ -2977,7 +3785,7 @@
 </file>
 
 <file path=customXml/itemProps2.xml><?xml version="1.0" encoding="utf-8"?>
-<ds:datastoreItem xmlns:ds="http://schemas.openxmlformats.org/officeDocument/2006/customXml" ds:itemID="{3ACC9675-FA90-4718-B183-AE2619019045}">
+<ds:datastoreItem xmlns:ds="http://schemas.openxmlformats.org/officeDocument/2006/customXml" ds:itemID="{5EB4D4C0-DF64-454C-89FE-5DBA9317CE0F}">
   <ds:schemaRefs>
     <ds:schemaRef ds:uri="http://schemas.openxmlformats.org/officeDocument/2006/bibliography"/>
   </ds:schemaRefs>

</xml_diff>

<commit_message>
OUI JE SUIS LA JE VOUS ENTEND BENJAMIN, VOUS M'ENTENDEZ ?!
</commit_message>
<xml_diff>
--- a/Rapport_concept_objet.docx
+++ b/Rapport_concept_objet.docx
@@ -347,7 +347,7 @@
                     <w:docPart w:val="13AE486178934991A18586D0A058D824"/>
                   </w:placeholder>
                   <w:dataBinding w:prefixMappings="xmlns:ns0='http://schemas.microsoft.com/office/2006/coverPageProps'" w:xpath="/ns0:CoverPageProperties[1]/ns0:PublishDate[1]" w:storeItemID="{55AF091B-3C7A-41E3-B477-F2FDAA23CFDA}"/>
-                  <w:date w:fullDate="2019-11-04T00:00:00Z">
+                  <w:date w:fullDate="2019-10-24T00:00:00Z">
                     <w:dateFormat w:val="dd/MM/yyyy"/>
                     <w:lid w:val="fr-FR"/>
                     <w:storeMappedDataAs w:val="dateTime"/>
@@ -371,7 +371,7 @@
                         <w:sz w:val="28"/>
                         <w:szCs w:val="28"/>
                       </w:rPr>
-                      <w:t>04/11/2019</w:t>
+                      <w:t>24/10/2019</w:t>
                     </w:r>
                   </w:p>
                 </w:sdtContent>
@@ -608,7 +608,7 @@
           <w:r>
             <w:fldChar w:fldCharType="separate"/>
           </w:r>
-          <w:hyperlink w:anchor="_Toc23773486" w:history="1">
+          <w:hyperlink w:anchor="_Toc23860108" w:history="1">
             <w:r>
               <w:rPr>
                 <w:rStyle w:val="Lienhypertexte"/>
@@ -635,7 +635,7 @@
                 <w:noProof/>
                 <w:webHidden/>
               </w:rPr>
-              <w:instrText xml:space="preserve"> PAGEREF _Toc23773486 \h </w:instrText>
+              <w:instrText xml:space="preserve"> PAGEREF _Toc23860108 \h </w:instrText>
             </w:r>
             <w:r>
               <w:rPr>
@@ -678,13 +678,13 @@
               <w:lang w:eastAsia="fr-FR"/>
             </w:rPr>
           </w:pPr>
-          <w:hyperlink w:anchor="_Toc23773487" w:history="1">
+          <w:hyperlink w:anchor="_Toc23860109" w:history="1">
             <w:r>
               <w:rPr>
                 <w:rStyle w:val="Lienhypertexte"/>
                 <w:noProof/>
               </w:rPr>
-              <w:t>Choix</w:t>
+              <w:t>Nos choix</w:t>
             </w:r>
             <w:r>
               <w:rPr>
@@ -705,7 +705,7 @@
                 <w:noProof/>
                 <w:webHidden/>
               </w:rPr>
-              <w:instrText xml:space="preserve"> PAGEREF _Toc23773487 \h </w:instrText>
+              <w:instrText xml:space="preserve"> PAGEREF _Toc23860109 \h </w:instrText>
             </w:r>
             <w:r>
               <w:rPr>
@@ -726,6 +726,356 @@
                 <w:webHidden/>
               </w:rPr>
               <w:t>2</w:t>
+            </w:r>
+            <w:r>
+              <w:rPr>
+                <w:noProof/>
+                <w:webHidden/>
+              </w:rPr>
+              <w:fldChar w:fldCharType="end"/>
+            </w:r>
+          </w:hyperlink>
+        </w:p>
+        <w:p>
+          <w:pPr>
+            <w:pStyle w:val="TM3"/>
+            <w:tabs>
+              <w:tab w:val="right" w:leader="dot" w:pos="9062"/>
+            </w:tabs>
+            <w:rPr>
+              <w:rFonts w:eastAsiaTheme="minorEastAsia"/>
+              <w:noProof/>
+              <w:lang w:eastAsia="fr-FR"/>
+            </w:rPr>
+          </w:pPr>
+          <w:hyperlink w:anchor="_Toc23860110" w:history="1">
+            <w:r>
+              <w:rPr>
+                <w:rStyle w:val="Lienhypertexte"/>
+                <w:noProof/>
+              </w:rPr>
+              <w:t>Individus</w:t>
+            </w:r>
+            <w:r>
+              <w:rPr>
+                <w:noProof/>
+                <w:webHidden/>
+              </w:rPr>
+              <w:tab/>
+            </w:r>
+            <w:r>
+              <w:rPr>
+                <w:noProof/>
+                <w:webHidden/>
+              </w:rPr>
+              <w:fldChar w:fldCharType="begin"/>
+            </w:r>
+            <w:r>
+              <w:rPr>
+                <w:noProof/>
+                <w:webHidden/>
+              </w:rPr>
+              <w:instrText xml:space="preserve"> PAGEREF _Toc23860110 \h </w:instrText>
+            </w:r>
+            <w:r>
+              <w:rPr>
+                <w:noProof/>
+                <w:webHidden/>
+              </w:rPr>
+            </w:r>
+            <w:r>
+              <w:rPr>
+                <w:noProof/>
+                <w:webHidden/>
+              </w:rPr>
+              <w:fldChar w:fldCharType="separate"/>
+            </w:r>
+            <w:r>
+              <w:rPr>
+                <w:noProof/>
+                <w:webHidden/>
+              </w:rPr>
+              <w:t>2</w:t>
+            </w:r>
+            <w:r>
+              <w:rPr>
+                <w:noProof/>
+                <w:webHidden/>
+              </w:rPr>
+              <w:fldChar w:fldCharType="end"/>
+            </w:r>
+          </w:hyperlink>
+        </w:p>
+        <w:p>
+          <w:pPr>
+            <w:pStyle w:val="TM3"/>
+            <w:tabs>
+              <w:tab w:val="right" w:leader="dot" w:pos="9062"/>
+            </w:tabs>
+            <w:rPr>
+              <w:rFonts w:eastAsiaTheme="minorEastAsia"/>
+              <w:noProof/>
+              <w:lang w:eastAsia="fr-FR"/>
+            </w:rPr>
+          </w:pPr>
+          <w:hyperlink w:anchor="_Toc23860111" w:history="1">
+            <w:r>
+              <w:rPr>
+                <w:rStyle w:val="Lienhypertexte"/>
+                <w:noProof/>
+              </w:rPr>
+              <w:t>Carte</w:t>
+            </w:r>
+            <w:r>
+              <w:rPr>
+                <w:noProof/>
+                <w:webHidden/>
+              </w:rPr>
+              <w:tab/>
+            </w:r>
+            <w:r>
+              <w:rPr>
+                <w:noProof/>
+                <w:webHidden/>
+              </w:rPr>
+              <w:fldChar w:fldCharType="begin"/>
+            </w:r>
+            <w:r>
+              <w:rPr>
+                <w:noProof/>
+                <w:webHidden/>
+              </w:rPr>
+              <w:instrText xml:space="preserve"> PAGEREF _Toc23860111 \h </w:instrText>
+            </w:r>
+            <w:r>
+              <w:rPr>
+                <w:noProof/>
+                <w:webHidden/>
+              </w:rPr>
+            </w:r>
+            <w:r>
+              <w:rPr>
+                <w:noProof/>
+                <w:webHidden/>
+              </w:rPr>
+              <w:fldChar w:fldCharType="separate"/>
+            </w:r>
+            <w:r>
+              <w:rPr>
+                <w:noProof/>
+                <w:webHidden/>
+              </w:rPr>
+              <w:t>2</w:t>
+            </w:r>
+            <w:r>
+              <w:rPr>
+                <w:noProof/>
+                <w:webHidden/>
+              </w:rPr>
+              <w:fldChar w:fldCharType="end"/>
+            </w:r>
+          </w:hyperlink>
+        </w:p>
+        <w:p>
+          <w:pPr>
+            <w:pStyle w:val="TM3"/>
+            <w:tabs>
+              <w:tab w:val="right" w:leader="dot" w:pos="9062"/>
+            </w:tabs>
+            <w:rPr>
+              <w:rFonts w:eastAsiaTheme="minorEastAsia"/>
+              <w:noProof/>
+              <w:lang w:eastAsia="fr-FR"/>
+            </w:rPr>
+          </w:pPr>
+          <w:hyperlink w:anchor="_Toc23860112" w:history="1">
+            <w:r>
+              <w:rPr>
+                <w:rStyle w:val="Lienhypertexte"/>
+                <w:noProof/>
+              </w:rPr>
+              <w:t>Déplacements</w:t>
+            </w:r>
+            <w:r>
+              <w:rPr>
+                <w:noProof/>
+                <w:webHidden/>
+              </w:rPr>
+              <w:tab/>
+            </w:r>
+            <w:r>
+              <w:rPr>
+                <w:noProof/>
+                <w:webHidden/>
+              </w:rPr>
+              <w:fldChar w:fldCharType="begin"/>
+            </w:r>
+            <w:r>
+              <w:rPr>
+                <w:noProof/>
+                <w:webHidden/>
+              </w:rPr>
+              <w:instrText xml:space="preserve"> PAGEREF _Toc23860112 \h </w:instrText>
+            </w:r>
+            <w:r>
+              <w:rPr>
+                <w:noProof/>
+                <w:webHidden/>
+              </w:rPr>
+            </w:r>
+            <w:r>
+              <w:rPr>
+                <w:noProof/>
+                <w:webHidden/>
+              </w:rPr>
+              <w:fldChar w:fldCharType="separate"/>
+            </w:r>
+            <w:r>
+              <w:rPr>
+                <w:noProof/>
+                <w:webHidden/>
+              </w:rPr>
+              <w:t>2</w:t>
+            </w:r>
+            <w:r>
+              <w:rPr>
+                <w:noProof/>
+                <w:webHidden/>
+              </w:rPr>
+              <w:fldChar w:fldCharType="end"/>
+            </w:r>
+          </w:hyperlink>
+        </w:p>
+        <w:p>
+          <w:pPr>
+            <w:pStyle w:val="TM3"/>
+            <w:tabs>
+              <w:tab w:val="right" w:leader="dot" w:pos="9062"/>
+            </w:tabs>
+            <w:rPr>
+              <w:rFonts w:eastAsiaTheme="minorEastAsia"/>
+              <w:noProof/>
+              <w:lang w:eastAsia="fr-FR"/>
+            </w:rPr>
+          </w:pPr>
+          <w:hyperlink w:anchor="_Toc23860113" w:history="1">
+            <w:r>
+              <w:rPr>
+                <w:rStyle w:val="Lienhypertexte"/>
+                <w:noProof/>
+              </w:rPr>
+              <w:t>Rencontres</w:t>
+            </w:r>
+            <w:r>
+              <w:rPr>
+                <w:noProof/>
+                <w:webHidden/>
+              </w:rPr>
+              <w:tab/>
+            </w:r>
+            <w:r>
+              <w:rPr>
+                <w:noProof/>
+                <w:webHidden/>
+              </w:rPr>
+              <w:fldChar w:fldCharType="begin"/>
+            </w:r>
+            <w:r>
+              <w:rPr>
+                <w:noProof/>
+                <w:webHidden/>
+              </w:rPr>
+              <w:instrText xml:space="preserve"> PAGEREF _Toc23860113 \h </w:instrText>
+            </w:r>
+            <w:r>
+              <w:rPr>
+                <w:noProof/>
+                <w:webHidden/>
+              </w:rPr>
+            </w:r>
+            <w:r>
+              <w:rPr>
+                <w:noProof/>
+                <w:webHidden/>
+              </w:rPr>
+              <w:fldChar w:fldCharType="separate"/>
+            </w:r>
+            <w:r>
+              <w:rPr>
+                <w:noProof/>
+                <w:webHidden/>
+              </w:rPr>
+              <w:t>3</w:t>
+            </w:r>
+            <w:r>
+              <w:rPr>
+                <w:noProof/>
+                <w:webHidden/>
+              </w:rPr>
+              <w:fldChar w:fldCharType="end"/>
+            </w:r>
+          </w:hyperlink>
+        </w:p>
+        <w:p>
+          <w:pPr>
+            <w:pStyle w:val="TM3"/>
+            <w:tabs>
+              <w:tab w:val="right" w:leader="dot" w:pos="9062"/>
+            </w:tabs>
+            <w:rPr>
+              <w:rFonts w:eastAsiaTheme="minorEastAsia"/>
+              <w:noProof/>
+              <w:lang w:eastAsia="fr-FR"/>
+            </w:rPr>
+          </w:pPr>
+          <w:hyperlink w:anchor="_Toc23860114" w:history="1">
+            <w:r>
+              <w:rPr>
+                <w:rStyle w:val="Lienhypertexte"/>
+                <w:noProof/>
+              </w:rPr>
+              <w:t>Combat</w:t>
+            </w:r>
+            <w:r>
+              <w:rPr>
+                <w:noProof/>
+                <w:webHidden/>
+              </w:rPr>
+              <w:tab/>
+            </w:r>
+            <w:r>
+              <w:rPr>
+                <w:noProof/>
+                <w:webHidden/>
+              </w:rPr>
+              <w:fldChar w:fldCharType="begin"/>
+            </w:r>
+            <w:r>
+              <w:rPr>
+                <w:noProof/>
+                <w:webHidden/>
+              </w:rPr>
+              <w:instrText xml:space="preserve"> PAGEREF _Toc23860114 \h </w:instrText>
+            </w:r>
+            <w:r>
+              <w:rPr>
+                <w:noProof/>
+                <w:webHidden/>
+              </w:rPr>
+            </w:r>
+            <w:r>
+              <w:rPr>
+                <w:noProof/>
+                <w:webHidden/>
+              </w:rPr>
+              <w:fldChar w:fldCharType="separate"/>
+            </w:r>
+            <w:r>
+              <w:rPr>
+                <w:noProof/>
+                <w:webHidden/>
+              </w:rPr>
+              <w:t>3</w:t>
             </w:r>
             <w:r>
               <w:rPr>
@@ -748,12 +1098,82 @@
               <w:lang w:eastAsia="fr-FR"/>
             </w:rPr>
           </w:pPr>
-          <w:hyperlink w:anchor="_Toc23773488" w:history="1">
+          <w:hyperlink w:anchor="_Toc23860115" w:history="1">
             <w:r>
               <w:rPr>
                 <w:rStyle w:val="Lienhypertexte"/>
                 <w:noProof/>
               </w:rPr>
+              <w:t>Fonctionnement</w:t>
+            </w:r>
+            <w:r>
+              <w:rPr>
+                <w:noProof/>
+                <w:webHidden/>
+              </w:rPr>
+              <w:tab/>
+            </w:r>
+            <w:r>
+              <w:rPr>
+                <w:noProof/>
+                <w:webHidden/>
+              </w:rPr>
+              <w:fldChar w:fldCharType="begin"/>
+            </w:r>
+            <w:r>
+              <w:rPr>
+                <w:noProof/>
+                <w:webHidden/>
+              </w:rPr>
+              <w:instrText xml:space="preserve"> PAGEREF _Toc23860115 \h </w:instrText>
+            </w:r>
+            <w:r>
+              <w:rPr>
+                <w:noProof/>
+                <w:webHidden/>
+              </w:rPr>
+            </w:r>
+            <w:r>
+              <w:rPr>
+                <w:noProof/>
+                <w:webHidden/>
+              </w:rPr>
+              <w:fldChar w:fldCharType="separate"/>
+            </w:r>
+            <w:r>
+              <w:rPr>
+                <w:noProof/>
+                <w:webHidden/>
+              </w:rPr>
+              <w:t>3</w:t>
+            </w:r>
+            <w:r>
+              <w:rPr>
+                <w:noProof/>
+                <w:webHidden/>
+              </w:rPr>
+              <w:fldChar w:fldCharType="end"/>
+            </w:r>
+          </w:hyperlink>
+        </w:p>
+        <w:p>
+          <w:pPr>
+            <w:pStyle w:val="TM2"/>
+            <w:tabs>
+              <w:tab w:val="right" w:leader="dot" w:pos="9062"/>
+            </w:tabs>
+            <w:rPr>
+              <w:rFonts w:eastAsiaTheme="minorEastAsia"/>
+              <w:noProof/>
+              <w:lang w:eastAsia="fr-FR"/>
+            </w:rPr>
+          </w:pPr>
+          <w:hyperlink w:anchor="_Toc23860116" w:history="1">
+            <w:r>
+              <w:rPr>
+                <w:rStyle w:val="Lienhypertexte"/>
+                <w:noProof/>
+              </w:rPr>
               <w:t>Les 3 concepts fondamentaux</w:t>
             </w:r>
             <w:r>
@@ -775,7 +1195,7 @@
                 <w:noProof/>
                 <w:webHidden/>
               </w:rPr>
-              <w:instrText xml:space="preserve"> PAGEREF _Toc23773488 \h </w:instrText>
+              <w:instrText xml:space="preserve"> PAGEREF _Toc23860116 \h </w:instrText>
             </w:r>
             <w:r>
               <w:rPr>
@@ -795,7 +1215,7 @@
                 <w:noProof/>
                 <w:webHidden/>
               </w:rPr>
-              <w:t>2</w:t>
+              <w:t>3</w:t>
             </w:r>
             <w:r>
               <w:rPr>
@@ -813,10 +1233,12 @@
               <w:tab w:val="right" w:leader="dot" w:pos="9062"/>
             </w:tabs>
             <w:rPr>
+              <w:rFonts w:eastAsiaTheme="minorEastAsia"/>
               <w:noProof/>
+              <w:lang w:eastAsia="fr-FR"/>
             </w:rPr>
           </w:pPr>
-          <w:hyperlink w:anchor="_Toc23773489" w:history="1">
+          <w:hyperlink w:anchor="_Toc23860117" w:history="1">
             <w:r>
               <w:rPr>
                 <w:rStyle w:val="Lienhypertexte"/>
@@ -845,7 +1267,7 @@
                 <w:noProof/>
                 <w:webHidden/>
               </w:rPr>
-              <w:instrText xml:space="preserve"> PAGEREF _Toc23773489 \h </w:instrText>
+              <w:instrText xml:space="preserve"> PAGEREF _Toc23860117 \h </w:instrText>
             </w:r>
             <w:r>
               <w:rPr>
@@ -865,7 +1287,7 @@
                 <w:noProof/>
                 <w:webHidden/>
               </w:rPr>
-              <w:t>2</w:t>
+              <w:t>3</w:t>
             </w:r>
             <w:r>
               <w:rPr>
@@ -883,10 +1305,12 @@
               <w:tab w:val="right" w:leader="dot" w:pos="9062"/>
             </w:tabs>
             <w:rPr>
+              <w:rFonts w:eastAsiaTheme="minorEastAsia"/>
               <w:noProof/>
+              <w:lang w:eastAsia="fr-FR"/>
             </w:rPr>
           </w:pPr>
-          <w:hyperlink w:anchor="_Toc23773490" w:history="1">
+          <w:hyperlink w:anchor="_Toc23860118" w:history="1">
             <w:r>
               <w:rPr>
                 <w:rStyle w:val="Lienhypertexte"/>
@@ -915,7 +1339,7 @@
                 <w:noProof/>
                 <w:webHidden/>
               </w:rPr>
-              <w:instrText xml:space="preserve"> PAGEREF _Toc23773490 \h </w:instrText>
+              <w:instrText xml:space="preserve"> PAGEREF _Toc23860118 \h </w:instrText>
             </w:r>
             <w:r>
               <w:rPr>
@@ -935,7 +1359,7 @@
                 <w:noProof/>
                 <w:webHidden/>
               </w:rPr>
-              <w:t>2</w:t>
+              <w:t>3</w:t>
             </w:r>
             <w:r>
               <w:rPr>
@@ -953,10 +1377,12 @@
               <w:tab w:val="right" w:leader="dot" w:pos="9062"/>
             </w:tabs>
             <w:rPr>
+              <w:rFonts w:eastAsiaTheme="minorEastAsia"/>
               <w:noProof/>
+              <w:lang w:eastAsia="fr-FR"/>
             </w:rPr>
           </w:pPr>
-          <w:hyperlink w:anchor="_Toc23773491" w:history="1">
+          <w:hyperlink w:anchor="_Toc23860119" w:history="1">
             <w:r>
               <w:rPr>
                 <w:rStyle w:val="Lienhypertexte"/>
@@ -985,7 +1411,7 @@
                 <w:noProof/>
                 <w:webHidden/>
               </w:rPr>
-              <w:instrText xml:space="preserve"> PAGEREF _Toc23773491 \h </w:instrText>
+              <w:instrText xml:space="preserve"> PAGEREF _Toc23860119 \h </w:instrText>
             </w:r>
             <w:r>
               <w:rPr>
@@ -1005,7 +1431,149 @@
                 <w:noProof/>
                 <w:webHidden/>
               </w:rPr>
-              <w:t>2</w:t>
+              <w:t>3</w:t>
+            </w:r>
+            <w:r>
+              <w:rPr>
+                <w:noProof/>
+                <w:webHidden/>
+              </w:rPr>
+              <w:fldChar w:fldCharType="end"/>
+            </w:r>
+          </w:hyperlink>
+        </w:p>
+        <w:p>
+          <w:pPr>
+            <w:pStyle w:val="TM3"/>
+            <w:tabs>
+              <w:tab w:val="right" w:leader="dot" w:pos="9062"/>
+            </w:tabs>
+            <w:rPr>
+              <w:rFonts w:eastAsiaTheme="minorEastAsia"/>
+              <w:noProof/>
+              <w:lang w:eastAsia="fr-FR"/>
+            </w:rPr>
+          </w:pPr>
+          <w:hyperlink w:anchor="_Toc23860120" w:history="1">
+            <w:r>
+              <w:rPr>
+                <w:rStyle w:val="Lienhypertexte"/>
+                <w:noProof/>
+                <w:lang w:eastAsia="fr-FR"/>
+              </w:rPr>
+              <w:t>Singleton</w:t>
+            </w:r>
+            <w:r>
+              <w:rPr>
+                <w:noProof/>
+                <w:webHidden/>
+              </w:rPr>
+              <w:tab/>
+            </w:r>
+            <w:r>
+              <w:rPr>
+                <w:noProof/>
+                <w:webHidden/>
+              </w:rPr>
+              <w:fldChar w:fldCharType="begin"/>
+            </w:r>
+            <w:r>
+              <w:rPr>
+                <w:noProof/>
+                <w:webHidden/>
+              </w:rPr>
+              <w:instrText xml:space="preserve"> PAGEREF _Toc23860120 \h </w:instrText>
+            </w:r>
+            <w:r>
+              <w:rPr>
+                <w:noProof/>
+                <w:webHidden/>
+              </w:rPr>
+            </w:r>
+            <w:r>
+              <w:rPr>
+                <w:noProof/>
+                <w:webHidden/>
+              </w:rPr>
+              <w:fldChar w:fldCharType="separate"/>
+            </w:r>
+            <w:r>
+              <w:rPr>
+                <w:noProof/>
+                <w:webHidden/>
+              </w:rPr>
+              <w:t>3</w:t>
+            </w:r>
+            <w:r>
+              <w:rPr>
+                <w:noProof/>
+                <w:webHidden/>
+              </w:rPr>
+              <w:fldChar w:fldCharType="end"/>
+            </w:r>
+          </w:hyperlink>
+        </w:p>
+        <w:p>
+          <w:pPr>
+            <w:pStyle w:val="TM3"/>
+            <w:tabs>
+              <w:tab w:val="right" w:leader="dot" w:pos="9062"/>
+            </w:tabs>
+            <w:rPr>
+              <w:rFonts w:eastAsiaTheme="minorEastAsia"/>
+              <w:noProof/>
+              <w:lang w:eastAsia="fr-FR"/>
+            </w:rPr>
+          </w:pPr>
+          <w:hyperlink w:anchor="_Toc23860121" w:history="1">
+            <w:r>
+              <w:rPr>
+                <w:rStyle w:val="Lienhypertexte"/>
+                <w:noProof/>
+                <w:lang w:eastAsia="fr-FR"/>
+              </w:rPr>
+              <w:t>Classes statiques</w:t>
+            </w:r>
+            <w:r>
+              <w:rPr>
+                <w:noProof/>
+                <w:webHidden/>
+              </w:rPr>
+              <w:tab/>
+            </w:r>
+            <w:r>
+              <w:rPr>
+                <w:noProof/>
+                <w:webHidden/>
+              </w:rPr>
+              <w:fldChar w:fldCharType="begin"/>
+            </w:r>
+            <w:r>
+              <w:rPr>
+                <w:noProof/>
+                <w:webHidden/>
+              </w:rPr>
+              <w:instrText xml:space="preserve"> PAGEREF _Toc23860121 \h </w:instrText>
+            </w:r>
+            <w:r>
+              <w:rPr>
+                <w:noProof/>
+                <w:webHidden/>
+              </w:rPr>
+            </w:r>
+            <w:r>
+              <w:rPr>
+                <w:noProof/>
+                <w:webHidden/>
+              </w:rPr>
+              <w:fldChar w:fldCharType="separate"/>
+            </w:r>
+            <w:r>
+              <w:rPr>
+                <w:noProof/>
+                <w:webHidden/>
+              </w:rPr>
+              <w:t>3</w:t>
             </w:r>
             <w:r>
               <w:rPr>
@@ -1028,7 +1596,7 @@
               <w:lang w:eastAsia="fr-FR"/>
             </w:rPr>
           </w:pPr>
-          <w:hyperlink w:anchor="_Toc23773492" w:history="1">
+          <w:hyperlink w:anchor="_Toc23860122" w:history="1">
             <w:r>
               <w:rPr>
                 <w:rStyle w:val="Lienhypertexte"/>
@@ -1055,7 +1623,7 @@
                 <w:noProof/>
                 <w:webHidden/>
               </w:rPr>
-              <w:instrText xml:space="preserve"> PAGEREF _Toc23773492 \h </w:instrText>
+              <w:instrText xml:space="preserve"> PAGEREF _Toc23860122 \h </w:instrText>
             </w:r>
             <w:r>
               <w:rPr>
@@ -1075,7 +1643,7 @@
                 <w:noProof/>
                 <w:webHidden/>
               </w:rPr>
-              <w:t>3</w:t>
+              <w:t>4</w:t>
             </w:r>
             <w:r>
               <w:rPr>
@@ -1098,7 +1666,7 @@
               <w:lang w:eastAsia="fr-FR"/>
             </w:rPr>
           </w:pPr>
-          <w:hyperlink w:anchor="_Toc23773493" w:history="1">
+          <w:hyperlink w:anchor="_Toc23860123" w:history="1">
             <w:r>
               <w:rPr>
                 <w:rStyle w:val="Lienhypertexte"/>
@@ -1125,7 +1693,7 @@
                 <w:noProof/>
                 <w:webHidden/>
               </w:rPr>
-              <w:instrText xml:space="preserve"> PAGEREF _Toc23773493 \h </w:instrText>
+              <w:instrText xml:space="preserve"> PAGEREF _Toc23860123 \h </w:instrText>
             </w:r>
             <w:r>
               <w:rPr>
@@ -1145,7 +1713,7 @@
                 <w:noProof/>
                 <w:webHidden/>
               </w:rPr>
-              <w:t>3</w:t>
+              <w:t>4</w:t>
             </w:r>
             <w:r>
               <w:rPr>
@@ -1168,7 +1736,7 @@
               <w:lang w:eastAsia="fr-FR"/>
             </w:rPr>
           </w:pPr>
-          <w:hyperlink w:anchor="_Toc23773494" w:history="1">
+          <w:hyperlink w:anchor="_Toc23860124" w:history="1">
             <w:r>
               <w:rPr>
                 <w:rStyle w:val="Lienhypertexte"/>
@@ -1195,7 +1763,7 @@
                 <w:noProof/>
                 <w:webHidden/>
               </w:rPr>
-              <w:instrText xml:space="preserve"> PAGEREF _Toc23773494 \h </w:instrText>
+              <w:instrText xml:space="preserve"> PAGEREF _Toc23860124 \h </w:instrText>
             </w:r>
             <w:r>
               <w:rPr>
@@ -1215,7 +1783,7 @@
                 <w:noProof/>
                 <w:webHidden/>
               </w:rPr>
-              <w:t>4</w:t>
+              <w:t>5</w:t>
             </w:r>
             <w:r>
               <w:rPr>
@@ -1238,7 +1806,7 @@
               <w:lang w:eastAsia="fr-FR"/>
             </w:rPr>
           </w:pPr>
-          <w:hyperlink w:anchor="_Toc23773495" w:history="1">
+          <w:hyperlink w:anchor="_Toc23860125" w:history="1">
             <w:r>
               <w:rPr>
                 <w:rStyle w:val="Lienhypertexte"/>
@@ -1265,7 +1833,7 @@
                 <w:noProof/>
                 <w:webHidden/>
               </w:rPr>
-              <w:instrText xml:space="preserve"> PAGEREF _Toc23773495 \h </w:instrText>
+              <w:instrText xml:space="preserve"> PAGEREF _Toc23860125 \h </w:instrText>
             </w:r>
             <w:r>
               <w:rPr>
@@ -1285,7 +1853,7 @@
                 <w:noProof/>
                 <w:webHidden/>
               </w:rPr>
-              <w:t>6</w:t>
+              <w:t>7</w:t>
             </w:r>
             <w:r>
               <w:rPr>
@@ -1308,7 +1876,7 @@
               <w:lang w:eastAsia="fr-FR"/>
             </w:rPr>
           </w:pPr>
-          <w:hyperlink w:anchor="_Toc23773496" w:history="1">
+          <w:hyperlink w:anchor="_Toc23860126" w:history="1">
             <w:r>
               <w:rPr>
                 <w:rStyle w:val="Lienhypertexte"/>
@@ -1335,7 +1903,7 @@
                 <w:noProof/>
                 <w:webHidden/>
               </w:rPr>
-              <w:instrText xml:space="preserve"> PAGEREF _Toc23773496 \h </w:instrText>
+              <w:instrText xml:space="preserve"> PAGEREF _Toc23860126 \h </w:instrText>
             </w:r>
             <w:r>
               <w:rPr>
@@ -1355,7 +1923,7 @@
                 <w:noProof/>
                 <w:webHidden/>
               </w:rPr>
-              <w:t>7</w:t>
+              <w:t>8</w:t>
             </w:r>
             <w:r>
               <w:rPr>
@@ -1378,7 +1946,7 @@
               <w:lang w:eastAsia="fr-FR"/>
             </w:rPr>
           </w:pPr>
-          <w:hyperlink w:anchor="_Toc23773497" w:history="1">
+          <w:hyperlink w:anchor="_Toc23860127" w:history="1">
             <w:r>
               <w:rPr>
                 <w:rStyle w:val="Lienhypertexte"/>
@@ -1405,7 +1973,7 @@
                 <w:noProof/>
                 <w:webHidden/>
               </w:rPr>
-              <w:instrText xml:space="preserve"> PAGEREF _Toc23773497 \h </w:instrText>
+              <w:instrText xml:space="preserve"> PAGEREF _Toc23860127 \h </w:instrText>
             </w:r>
             <w:r>
               <w:rPr>
@@ -1425,7 +1993,7 @@
                 <w:noProof/>
                 <w:webHidden/>
               </w:rPr>
-              <w:t>8</w:t>
+              <w:t>9</w:t>
             </w:r>
             <w:r>
               <w:rPr>
@@ -1456,7 +2024,7 @@
       <w:pPr>
         <w:pStyle w:val="Titre1"/>
       </w:pPr>
-      <w:bookmarkStart w:id="0" w:name="_Toc23773486"/>
+      <w:bookmarkStart w:id="0" w:name="_Toc23860108"/>
       <w:r>
         <w:lastRenderedPageBreak/>
         <w:t>Description du projet</w:t>
@@ -1465,7 +2033,13 @@
     </w:p>
     <w:p>
       <w:r>
-        <w:t>Pour ce projet nous avons décidé de suivre l’exemple décrit dans le document présentant le projet, en adaptant notre projet pour les différentes zones d’ombre du document.</w:t>
+        <w:t>Pour ce projet nous avons décidé de suivre l’exemple décrit dans le</w:t>
+      </w:r>
+      <w:r>
+        <w:t xml:space="preserve">s consignes </w:t>
+      </w:r>
+      <w:r>
+        <w:t>présentant le projet, en adaptant notre projet pour les différentes zones d’ombre du document.</w:t>
       </w:r>
     </w:p>
     <w:p/>
@@ -1473,22 +2047,458 @@
       <w:pPr>
         <w:pStyle w:val="Titre2"/>
       </w:pPr>
-      <w:bookmarkStart w:id="1" w:name="_Toc23773487"/>
-      <w:r>
-        <w:t>Choix</w:t>
+      <w:bookmarkStart w:id="1" w:name="_Toc23860109"/>
+      <w:r>
+        <w:t>Nos</w:t>
+      </w:r>
+      <w:r>
+        <w:t xml:space="preserve"> choix</w:t>
       </w:r>
       <w:bookmarkEnd w:id="1"/>
     </w:p>
+    <w:p>
+      <w:r>
+        <w:t>Dans cette partie nous présenterons nos choix pour ce projet, certains correspondent à ceux des consignes.</w:t>
+      </w:r>
+    </w:p>
+    <w:p>
+      <w:pPr>
+        <w:pStyle w:val="Titre3"/>
+      </w:pPr>
+      <w:bookmarkStart w:id="2" w:name="_Toc23860110"/>
+      <w:r>
+        <w:t>Individus</w:t>
+      </w:r>
+      <w:bookmarkEnd w:id="2"/>
+    </w:p>
+    <w:p>
+      <w:r>
+        <w:t xml:space="preserve">Dans notre projet, deux alliances s’affronterons, les gentils et les méchants divisées en 2 populations chacune : Les humains et les elfes pour les gentils, les </w:t>
+      </w:r>
+      <w:proofErr w:type="spellStart"/>
+      <w:r>
+        <w:t>orcs</w:t>
+      </w:r>
+      <w:proofErr w:type="spellEnd"/>
+      <w:r>
+        <w:t xml:space="preserve"> et les gobelins pour les méchants.</w:t>
+      </w:r>
+    </w:p>
+    <w:p>
+      <w:r>
+        <w:t>Ces pop</w:t>
+      </w:r>
+      <w:r>
+        <w:t>ulations sont composées d’un nombre d’individus fixe : 5</w:t>
+      </w:r>
+    </w:p>
+    <w:p>
+      <w:r>
+        <w:t>Les PV max :</w:t>
+      </w:r>
+    </w:p>
+    <w:p>
+      <w:pPr>
+        <w:pStyle w:val="Paragraphedeliste"/>
+        <w:numPr>
+          <w:ilvl w:val="0"/>
+          <w:numId w:val="3"/>
+        </w:numPr>
+      </w:pPr>
+      <w:r>
+        <w:t>Humain =</w:t>
+      </w:r>
+    </w:p>
+    <w:p>
+      <w:pPr>
+        <w:pStyle w:val="Paragraphedeliste"/>
+        <w:numPr>
+          <w:ilvl w:val="0"/>
+          <w:numId w:val="3"/>
+        </w:numPr>
+      </w:pPr>
+      <w:r>
+        <w:t>Elfe =</w:t>
+      </w:r>
+    </w:p>
+    <w:p>
+      <w:pPr>
+        <w:pStyle w:val="Paragraphedeliste"/>
+        <w:numPr>
+          <w:ilvl w:val="0"/>
+          <w:numId w:val="3"/>
+        </w:numPr>
+      </w:pPr>
+      <w:proofErr w:type="spellStart"/>
+      <w:r>
+        <w:t>Orc</w:t>
+      </w:r>
+      <w:proofErr w:type="spellEnd"/>
+      <w:r>
+        <w:t xml:space="preserve"> =</w:t>
+      </w:r>
+    </w:p>
+    <w:p>
+      <w:pPr>
+        <w:pStyle w:val="Paragraphedeliste"/>
+        <w:numPr>
+          <w:ilvl w:val="0"/>
+          <w:numId w:val="3"/>
+        </w:numPr>
+      </w:pPr>
+      <w:r>
+        <w:t>Gobelin =</w:t>
+      </w:r>
+    </w:p>
+    <w:p>
+      <w:r>
+        <w:t>Les PE max :</w:t>
+      </w:r>
+    </w:p>
+    <w:p>
+      <w:pPr>
+        <w:pStyle w:val="Paragraphedeliste"/>
+        <w:numPr>
+          <w:ilvl w:val="0"/>
+          <w:numId w:val="3"/>
+        </w:numPr>
+      </w:pPr>
+      <w:r>
+        <w:t>Humain =</w:t>
+      </w:r>
+    </w:p>
+    <w:p>
+      <w:pPr>
+        <w:pStyle w:val="Paragraphedeliste"/>
+        <w:numPr>
+          <w:ilvl w:val="0"/>
+          <w:numId w:val="3"/>
+        </w:numPr>
+      </w:pPr>
+      <w:r>
+        <w:t>Elfe =</w:t>
+      </w:r>
+    </w:p>
+    <w:p>
+      <w:pPr>
+        <w:pStyle w:val="Paragraphedeliste"/>
+        <w:numPr>
+          <w:ilvl w:val="0"/>
+          <w:numId w:val="3"/>
+        </w:numPr>
+      </w:pPr>
+      <w:proofErr w:type="spellStart"/>
+      <w:r>
+        <w:t>Orc</w:t>
+      </w:r>
+      <w:proofErr w:type="spellEnd"/>
+      <w:r>
+        <w:t xml:space="preserve"> =</w:t>
+      </w:r>
+    </w:p>
+    <w:p>
+      <w:pPr>
+        <w:pStyle w:val="Paragraphedeliste"/>
+        <w:numPr>
+          <w:ilvl w:val="0"/>
+          <w:numId w:val="3"/>
+        </w:numPr>
+      </w:pPr>
+      <w:r>
+        <w:t>Gobelin =</w:t>
+      </w:r>
+    </w:p>
+    <w:p>
+      <w:pPr>
+        <w:pStyle w:val="Titre3"/>
+      </w:pPr>
+      <w:bookmarkStart w:id="3" w:name="_Toc23860111"/>
+      <w:r>
+        <w:t>Carte</w:t>
+      </w:r>
+      <w:bookmarkEnd w:id="3"/>
+    </w:p>
+    <w:p>
+      <w:r>
+        <w:t>La carte est</w:t>
+      </w:r>
+      <w:r>
+        <w:t xml:space="preserve"> </w:t>
+      </w:r>
+      <w:r>
+        <w:t xml:space="preserve">de taille fixe (25x25) avec des obstacles à des positions </w:t>
+      </w:r>
+      <w:r>
+        <w:t>aléatoires</w:t>
+      </w:r>
+      <w:r>
+        <w:t>.</w:t>
+      </w:r>
+    </w:p>
+    <w:p>
+      <w:r>
+        <w:t xml:space="preserve">Les </w:t>
+      </w:r>
+      <w:proofErr w:type="spellStart"/>
+      <w:r>
+        <w:t>safes</w:t>
+      </w:r>
+      <w:proofErr w:type="spellEnd"/>
+      <w:r>
+        <w:t xml:space="preserve"> zones sont disposées dans chaque coins de la carte et sont de taille fixe : 5x5</w:t>
+      </w:r>
+    </w:p>
+    <w:p>
+      <w:r>
+        <w:t xml:space="preserve">La </w:t>
+      </w:r>
+      <w:proofErr w:type="spellStart"/>
+      <w:r>
+        <w:t>safes</w:t>
+      </w:r>
+      <w:proofErr w:type="spellEnd"/>
+      <w:r>
+        <w:t xml:space="preserve"> zones des </w:t>
+      </w:r>
+      <w:r>
+        <w:t xml:space="preserve">Humains </w:t>
+      </w:r>
+      <w:r>
+        <w:t>est en haut à gauche, des elfes</w:t>
+      </w:r>
+      <w:r>
+        <w:t xml:space="preserve"> </w:t>
+      </w:r>
+      <w:r>
+        <w:t xml:space="preserve">en haut à droite, des </w:t>
+      </w:r>
+      <w:r>
+        <w:t>gobelin</w:t>
+      </w:r>
+      <w:r>
+        <w:t>s en bas à gauche et des</w:t>
+      </w:r>
+      <w:r>
+        <w:t xml:space="preserve"> </w:t>
+      </w:r>
+      <w:proofErr w:type="spellStart"/>
+      <w:r>
+        <w:t>orc</w:t>
+      </w:r>
+      <w:r>
+        <w:t>s</w:t>
+      </w:r>
+      <w:proofErr w:type="spellEnd"/>
+      <w:r>
+        <w:t xml:space="preserve"> en bas à droite.</w:t>
+      </w:r>
+    </w:p>
+    <w:p>
+      <w:r>
+        <w:t xml:space="preserve">Lorsqu’un individu est dans sa </w:t>
+      </w:r>
+      <w:proofErr w:type="spellStart"/>
+      <w:r>
+        <w:t>safe</w:t>
+      </w:r>
+      <w:proofErr w:type="spellEnd"/>
+      <w:r>
+        <w:t xml:space="preserve"> zone, il regagne 5 PE par tour.</w:t>
+      </w:r>
+    </w:p>
+    <w:p>
+      <w:r>
+        <w:t xml:space="preserve">Dans une </w:t>
+      </w:r>
+      <w:proofErr w:type="spellStart"/>
+      <w:r>
+        <w:t>safe</w:t>
+      </w:r>
+      <w:proofErr w:type="spellEnd"/>
+      <w:r>
+        <w:t xml:space="preserve"> zone, les combats sont interdits.</w:t>
+      </w:r>
+    </w:p>
+    <w:p>
+      <w:pPr>
+        <w:pStyle w:val="Titre3"/>
+      </w:pPr>
+      <w:bookmarkStart w:id="4" w:name="_Toc23860112"/>
+      <w:r>
+        <w:t>Déplacements</w:t>
+      </w:r>
+      <w:bookmarkEnd w:id="4"/>
+    </w:p>
+    <w:p>
+      <w:r>
+        <w:t>Pour les déplacements</w:t>
+      </w:r>
+      <w:r>
+        <w:t>, ils se font d’une case par tour dans des directions aléatoires en évitant les obstacles.</w:t>
+      </w:r>
+      <w:r>
+        <w:t xml:space="preserve"> Lors du début de son tour, l’individu interroge les cases autour de lui, il sélectionne ensuite une case libre (sans obstacle) et se déplace sur cette case.</w:t>
+      </w:r>
+    </w:p>
+    <w:p>
+      <w:r>
+        <w:t>Si un ennemi est présent sur une des cases libre, l’individu se dirige obligatoirement vers l’ennemi pour engager un combat. Si plusieurs ennemis sont présents, l’individu sélectionne un ennemi (aléatoirement) vers lequel se diriger pour engager le combat</w:t>
+      </w:r>
+    </w:p>
+    <w:p>
+      <w:r>
+        <w:t>A chaque fois qu’un individu se déplace d’une case, il perd un PE</w:t>
+      </w:r>
+      <w:r>
+        <w:t>.</w:t>
+      </w:r>
+      <w:r>
+        <w:t xml:space="preserve"> </w:t>
+      </w:r>
+      <w:r>
+        <w:t>L</w:t>
+      </w:r>
+      <w:r>
+        <w:t xml:space="preserve">orsqu’il </w:t>
+      </w:r>
+      <w:r>
+        <w:t>atteint</w:t>
+      </w:r>
+      <w:r>
+        <w:t xml:space="preserve"> moins de 25% de ses PE max, il se dirige obligatoirement vers sa </w:t>
+      </w:r>
+      <w:proofErr w:type="spellStart"/>
+      <w:r>
+        <w:t>safe</w:t>
+      </w:r>
+      <w:proofErr w:type="spellEnd"/>
+      <w:r>
+        <w:t xml:space="preserve"> zone.</w:t>
+      </w:r>
+      <w:r>
+        <w:t xml:space="preserve"> Si ses PE atteignent 0, il s’arrête sur la case </w:t>
+      </w:r>
+      <w:r>
+        <w:lastRenderedPageBreak/>
+        <w:t>sur laquelle il se trouve. Si un combat est engagé et qu’un des individus à ses PE égal à 0, cet individu perd le combat immédiatement.</w:t>
+      </w:r>
+    </w:p>
+    <w:p>
+      <w:pPr>
+        <w:pStyle w:val="Titre3"/>
+      </w:pPr>
+      <w:bookmarkStart w:id="5" w:name="_Toc23860113"/>
+      <w:r>
+        <w:t>Rencontres</w:t>
+      </w:r>
+      <w:bookmarkEnd w:id="5"/>
+    </w:p>
+    <w:p>
+      <w:r>
+        <w:t>Les rencontrent entre deux individus :</w:t>
+      </w:r>
+    </w:p>
+    <w:p>
+      <w:pPr>
+        <w:pStyle w:val="Paragraphedeliste"/>
+        <w:numPr>
+          <w:ilvl w:val="0"/>
+          <w:numId w:val="2"/>
+        </w:numPr>
+      </w:pPr>
+      <w:r>
+        <w:t xml:space="preserve">D’une même alliance (alliés) mais de population différente entrainent un gain d’XP pour les deux individus. </w:t>
+      </w:r>
+    </w:p>
+    <w:p>
+      <w:pPr>
+        <w:pStyle w:val="Paragraphedeliste"/>
+        <w:numPr>
+          <w:ilvl w:val="0"/>
+          <w:numId w:val="2"/>
+        </w:numPr>
+      </w:pPr>
+      <w:r>
+        <w:t>D’une même population entrainent un gain de PV pour les deux individus, si les PE d’un des deux individus est égal à 0, les PE des deux individus sont partagés entre eux.</w:t>
+      </w:r>
+    </w:p>
+    <w:p>
+      <w:pPr>
+        <w:pStyle w:val="Paragraphedeliste"/>
+        <w:numPr>
+          <w:ilvl w:val="0"/>
+          <w:numId w:val="2"/>
+        </w:numPr>
+      </w:pPr>
+      <w:r>
+        <w:t>D’alliances différentes (ennemis) entrainent un com</w:t>
+      </w:r>
+      <w:r>
+        <w:t>b</w:t>
+      </w:r>
+      <w:r>
+        <w:t>at</w:t>
+      </w:r>
+    </w:p>
+    <w:p>
+      <w:pPr>
+        <w:pStyle w:val="Titre3"/>
+      </w:pPr>
+      <w:bookmarkStart w:id="6" w:name="_Toc23860114"/>
+      <w:r>
+        <w:t>Combat</w:t>
+      </w:r>
+      <w:bookmarkEnd w:id="6"/>
+    </w:p>
+    <w:p>
+      <w:r>
+        <w:t>Quand un combat s’engage, l’attaquant frappe le premier, il inflige un nombre de dégât proportionnel à ses XP. Plus il a d’XP plus il inflige de dégâts. L’individu frappé perd un nombre de PV égal au nombre de dégâts infligé.</w:t>
+      </w:r>
+    </w:p>
+    <w:p>
+      <w:r>
+        <w:t>C’est ensuite à l’autre individu d’attaquer.</w:t>
+      </w:r>
+    </w:p>
+    <w:p>
+      <w:r>
+        <w:t>Les individus continuent d’attaquer les uns après les autres jusqu’à ce que les PV d’un des individus tombent à 0.</w:t>
+      </w:r>
+    </w:p>
+    <w:p>
+      <w:r>
+        <w:t>A ce moment, l’individu ayant perdu le combat est retiré de la partie et l’individu ayant gagné prend sa place sur la carte et récupère tous ses XP.</w:t>
+      </w:r>
+    </w:p>
+    <w:p>
+      <w:bookmarkStart w:id="7" w:name="_GoBack"/>
+      <w:bookmarkEnd w:id="7"/>
+    </w:p>
+    <w:p>
+      <w:pPr>
+        <w:pStyle w:val="Titre2"/>
+      </w:pPr>
+      <w:bookmarkStart w:id="8" w:name="_Toc23860115"/>
+      <w:r>
+        <w:t>Fonctionnement</w:t>
+      </w:r>
+      <w:bookmarkEnd w:id="8"/>
+    </w:p>
+    <w:p>
+      <w:r>
+        <w:t>Fonctionnement d’une partie</w:t>
+      </w:r>
+    </w:p>
     <w:p/>
     <w:p>
       <w:pPr>
         <w:pStyle w:val="Titre2"/>
       </w:pPr>
-      <w:bookmarkStart w:id="2" w:name="_Toc23773488"/>
+      <w:bookmarkStart w:id="9" w:name="_Toc23860116"/>
       <w:r>
         <w:t>Les 3 concepts fondamentaux</w:t>
       </w:r>
-      <w:bookmarkEnd w:id="2"/>
+      <w:bookmarkEnd w:id="9"/>
     </w:p>
     <w:p>
       <w:pPr>
@@ -1498,7 +2508,7 @@
           <w:lang w:eastAsia="fr-FR"/>
         </w:rPr>
       </w:pPr>
-      <w:bookmarkStart w:id="3" w:name="_Toc23773489"/>
+      <w:bookmarkStart w:id="10" w:name="_Toc23860117"/>
       <w:r>
         <w:rPr>
           <w:rFonts w:eastAsia="Times New Roman"/>
@@ -1506,7 +2516,7 @@
         </w:rPr>
         <w:t>Héritage</w:t>
       </w:r>
-      <w:bookmarkEnd w:id="3"/>
+      <w:bookmarkEnd w:id="10"/>
     </w:p>
     <w:p>
       <w:pPr>
@@ -1516,7 +2526,7 @@
           <w:lang w:eastAsia="fr-FR"/>
         </w:rPr>
       </w:pPr>
-      <w:bookmarkStart w:id="4" w:name="_Toc23773490"/>
+      <w:bookmarkStart w:id="11" w:name="_Toc23860118"/>
       <w:r>
         <w:rPr>
           <w:rFonts w:eastAsia="Times New Roman"/>
@@ -1524,7 +2534,7 @@
         </w:rPr>
         <w:t>Encapsulation</w:t>
       </w:r>
-      <w:bookmarkEnd w:id="4"/>
+      <w:bookmarkEnd w:id="11"/>
     </w:p>
     <w:p>
       <w:pPr>
@@ -1534,7 +2544,7 @@
           <w:lang w:eastAsia="fr-FR"/>
         </w:rPr>
       </w:pPr>
-      <w:bookmarkStart w:id="5" w:name="_Toc23773491"/>
+      <w:bookmarkStart w:id="12" w:name="_Toc23860119"/>
       <w:r>
         <w:rPr>
           <w:rFonts w:eastAsia="Times New Roman"/>
@@ -1542,36 +2552,66 @@
         </w:rPr>
         <w:t>Polymorphisme</w:t>
       </w:r>
-      <w:bookmarkEnd w:id="5"/>
+      <w:bookmarkEnd w:id="12"/>
+    </w:p>
+    <w:p>
+      <w:pPr>
+        <w:pStyle w:val="Titre3"/>
+        <w:rPr>
+          <w:lang w:eastAsia="fr-FR"/>
+        </w:rPr>
+      </w:pPr>
+      <w:bookmarkStart w:id="13" w:name="_Toc23860120"/>
+      <w:r>
+        <w:rPr>
+          <w:lang w:eastAsia="fr-FR"/>
+        </w:rPr>
+        <w:t>Singleton</w:t>
+      </w:r>
+      <w:bookmarkEnd w:id="13"/>
+    </w:p>
+    <w:p>
+      <w:pPr>
+        <w:pStyle w:val="Titre3"/>
+        <w:rPr>
+          <w:lang w:eastAsia="fr-FR"/>
+        </w:rPr>
+      </w:pPr>
+      <w:bookmarkStart w:id="14" w:name="_Toc23860121"/>
+      <w:r>
+        <w:rPr>
+          <w:lang w:eastAsia="fr-FR"/>
+        </w:rPr>
+        <w:t>Classes statiques</w:t>
+      </w:r>
+      <w:bookmarkEnd w:id="14"/>
     </w:p>
     <w:p/>
     <w:p>
       <w:r>
         <w:br w:type="page"/>
       </w:r>
-      <w:bookmarkStart w:id="6" w:name="_GoBack"/>
-      <w:bookmarkEnd w:id="6"/>
     </w:p>
     <w:p>
       <w:pPr>
         <w:pStyle w:val="Titre1"/>
       </w:pPr>
-      <w:bookmarkStart w:id="7" w:name="_Toc23773492"/>
+      <w:bookmarkStart w:id="15" w:name="_Toc23860122"/>
       <w:r>
         <w:lastRenderedPageBreak/>
         <w:t>Diagrammes UML</w:t>
       </w:r>
-      <w:bookmarkEnd w:id="7"/>
+      <w:bookmarkEnd w:id="15"/>
     </w:p>
     <w:p>
       <w:pPr>
         <w:pStyle w:val="Titre2"/>
       </w:pPr>
-      <w:bookmarkStart w:id="8" w:name="_Toc23773493"/>
+      <w:bookmarkStart w:id="16" w:name="_Toc23860123"/>
       <w:r>
         <w:t>Diagramme de classes</w:t>
       </w:r>
-      <w:bookmarkEnd w:id="8"/>
+      <w:bookmarkEnd w:id="16"/>
     </w:p>
     <w:p/>
     <w:p>
@@ -1591,12 +2631,12 @@
       <w:pPr>
         <w:pStyle w:val="Titre2"/>
       </w:pPr>
-      <w:bookmarkStart w:id="9" w:name="_Toc23773494"/>
+      <w:bookmarkStart w:id="17" w:name="_Toc23860124"/>
       <w:r>
         <w:lastRenderedPageBreak/>
         <w:t>Diagramme d’états-transitions</w:t>
       </w:r>
-      <w:bookmarkEnd w:id="9"/>
+      <w:bookmarkEnd w:id="17"/>
     </w:p>
     <w:p>
       <w:r>
@@ -1733,12 +2773,12 @@
       <w:pPr>
         <w:pStyle w:val="Titre2"/>
       </w:pPr>
-      <w:bookmarkStart w:id="10" w:name="_Toc23773495"/>
+      <w:bookmarkStart w:id="18" w:name="_Toc23860125"/>
       <w:r>
         <w:lastRenderedPageBreak/>
         <w:t>Diagramme d’activités</w:t>
       </w:r>
-      <w:bookmarkEnd w:id="10"/>
+      <w:bookmarkEnd w:id="18"/>
     </w:p>
     <w:p>
       <w:r>
@@ -1793,12 +2833,27 @@
       <w:pPr>
         <w:pStyle w:val="Titre1"/>
       </w:pPr>
-      <w:bookmarkStart w:id="11" w:name="_Toc23773496"/>
+      <w:bookmarkStart w:id="19" w:name="_Toc23860126"/>
       <w:r>
         <w:lastRenderedPageBreak/>
         <w:t>Gestion du projet</w:t>
       </w:r>
-      <w:bookmarkEnd w:id="11"/>
+      <w:bookmarkEnd w:id="19"/>
+    </w:p>
+    <w:p>
+      <w:r>
+        <w:t>Chef de projet Zoé : bonne vision d’ensemble du projet, volonté de mettre en application les techniques de gestion de projet apprise pendant son stage et en vue de les appliquer pendant son contrat pro</w:t>
+      </w:r>
+    </w:p>
+    <w:p>
+      <w:r>
+        <w:t xml:space="preserve">2 équipes : </w:t>
+      </w:r>
+    </w:p>
+    <w:p>
+      <w:r>
+        <w:t>Git</w:t>
+      </w:r>
     </w:p>
     <w:p>
       <w:pPr>
@@ -1817,12 +2872,12 @@
       <w:pPr>
         <w:pStyle w:val="Titre1"/>
       </w:pPr>
-      <w:bookmarkStart w:id="12" w:name="_Toc23773497"/>
+      <w:bookmarkStart w:id="20" w:name="_Toc23860127"/>
       <w:r>
         <w:lastRenderedPageBreak/>
         <w:t>Conclusion</w:t>
       </w:r>
-      <w:bookmarkEnd w:id="12"/>
+      <w:bookmarkEnd w:id="20"/>
     </w:p>
     <w:sectPr>
       <w:footerReference w:type="default" r:id="rId12"/>
@@ -1933,6 +2988,119 @@
 <file path=word/numbering.xml><?xml version="1.0" encoding="utf-8"?>
 <w:numbering xmlns:wpc="http://schemas.microsoft.com/office/word/2010/wordprocessingCanvas" xmlns:cx="http://schemas.microsoft.com/office/drawing/2014/chartex" xmlns:cx1="http://schemas.microsoft.com/office/drawing/2015/9/8/chartex" xmlns:cx2="http://schemas.microsoft.com/office/drawing/2015/10/21/chartex" xmlns:cx3="http://schemas.microsoft.com/office/drawing/2016/5/9/chartex" xmlns:cx4="http://schemas.microsoft.com/office/drawing/2016/5/10/chartex" xmlns:cx5="http://schemas.microsoft.com/office/drawing/2016/5/11/chartex" xmlns:cx6="http://schemas.microsoft.com/office/drawing/2016/5/12/chartex" xmlns:cx7="http://schemas.microsoft.com/office/drawing/2016/5/13/chartex" xmlns:cx8="http://schemas.microsoft.com/office/drawing/2016/5/14/chartex" xmlns:mc="http://schemas.openxmlformats.org/markup-compatibility/2006" xmlns:aink="http://schemas.microsoft.com/office/drawing/2016/ink" xmlns:am3d="http://schemas.microsoft.com/office/drawing/2017/model3d" xmlns:o="urn:schemas-microsoft-com:office:office" xmlns:r="http://schemas.openxmlformats.org/officeDocument/2006/relationships" xmlns:m="http://schemas.openxmlformats.org/officeDocument/2006/math" xmlns:v="urn:schemas-microsoft-com:vml" xmlns:wp14="http://schemas.microsoft.com/office/word/2010/wordprocessingDrawing" xmlns:wp="http://schemas.openxmlformats.org/drawingml/2006/wordprocessingDrawing" xmlns:w10="urn:schemas-microsoft-com:office:word" xmlns:w="http://schemas.openxmlformats.org/wordprocessingml/2006/main" xmlns:w14="http://schemas.microsoft.com/office/word/2010/wordml" xmlns:w15="http://schemas.microsoft.com/office/word/2012/wordml" xmlns:w16cid="http://schemas.microsoft.com/office/word/2016/wordml/cid" xmlns:w16se="http://schemas.microsoft.com/office/word/2015/wordml/symex" xmlns:wpg="http://schemas.microsoft.com/office/word/2010/wordprocessingGroup" xmlns:wpi="http://schemas.microsoft.com/office/word/2010/wordprocessingInk" xmlns:wne="http://schemas.microsoft.com/office/word/2006/wordml" xmlns:wps="http://schemas.microsoft.com/office/word/2010/wordprocessingShape" mc:Ignorable="w14 w15 w16se w16cid wp14">
   <w:abstractNum w:abstractNumId="0" w15:restartNumberingAfterBreak="0">
+    <w:nsid w:val="1CD37F99"/>
+    <w:multiLevelType w:val="hybridMultilevel"/>
+    <w:tmpl w:val="4822D1B6"/>
+    <w:lvl w:ilvl="0" w:tplc="91469FA0">
+      <w:start w:val="4"/>
+      <w:numFmt w:val="bullet"/>
+      <w:lvlText w:val="-"/>
+      <w:lvlJc w:val="left"/>
+      <w:pPr>
+        <w:ind w:left="720" w:hanging="360"/>
+      </w:pPr>
+      <w:rPr>
+        <w:rFonts w:ascii="Calibri" w:eastAsiaTheme="minorHAnsi" w:hAnsi="Calibri" w:cs="Calibri" w:hint="default"/>
+      </w:rPr>
+    </w:lvl>
+    <w:lvl w:ilvl="1" w:tplc="040C0003" w:tentative="1">
+      <w:start w:val="1"/>
+      <w:numFmt w:val="bullet"/>
+      <w:lvlText w:val="o"/>
+      <w:lvlJc w:val="left"/>
+      <w:pPr>
+        <w:ind w:left="1440" w:hanging="360"/>
+      </w:pPr>
+      <w:rPr>
+        <w:rFonts w:ascii="Courier New" w:hAnsi="Courier New" w:cs="Courier New" w:hint="default"/>
+      </w:rPr>
+    </w:lvl>
+    <w:lvl w:ilvl="2" w:tplc="040C0005" w:tentative="1">
+      <w:start w:val="1"/>
+      <w:numFmt w:val="bullet"/>
+      <w:lvlText w:val=""/>
+      <w:lvlJc w:val="left"/>
+      <w:pPr>
+        <w:ind w:left="2160" w:hanging="360"/>
+      </w:pPr>
+      <w:rPr>
+        <w:rFonts w:ascii="Wingdings" w:hAnsi="Wingdings" w:hint="default"/>
+      </w:rPr>
+    </w:lvl>
+    <w:lvl w:ilvl="3" w:tplc="040C0001" w:tentative="1">
+      <w:start w:val="1"/>
+      <w:numFmt w:val="bullet"/>
+      <w:lvlText w:val=""/>
+      <w:lvlJc w:val="left"/>
+      <w:pPr>
+        <w:ind w:left="2880" w:hanging="360"/>
+      </w:pPr>
+      <w:rPr>
+        <w:rFonts w:ascii="Symbol" w:hAnsi="Symbol" w:hint="default"/>
+      </w:rPr>
+    </w:lvl>
+    <w:lvl w:ilvl="4" w:tplc="040C0003" w:tentative="1">
+      <w:start w:val="1"/>
+      <w:numFmt w:val="bullet"/>
+      <w:lvlText w:val="o"/>
+      <w:lvlJc w:val="left"/>
+      <w:pPr>
+        <w:ind w:left="3600" w:hanging="360"/>
+      </w:pPr>
+      <w:rPr>
+        <w:rFonts w:ascii="Courier New" w:hAnsi="Courier New" w:cs="Courier New" w:hint="default"/>
+      </w:rPr>
+    </w:lvl>
+    <w:lvl w:ilvl="5" w:tplc="040C0005" w:tentative="1">
+      <w:start w:val="1"/>
+      <w:numFmt w:val="bullet"/>
+      <w:lvlText w:val=""/>
+      <w:lvlJc w:val="left"/>
+      <w:pPr>
+        <w:ind w:left="4320" w:hanging="360"/>
+      </w:pPr>
+      <w:rPr>
+        <w:rFonts w:ascii="Wingdings" w:hAnsi="Wingdings" w:hint="default"/>
+      </w:rPr>
+    </w:lvl>
+    <w:lvl w:ilvl="6" w:tplc="040C0001" w:tentative="1">
+      <w:start w:val="1"/>
+      <w:numFmt w:val="bullet"/>
+      <w:lvlText w:val=""/>
+      <w:lvlJc w:val="left"/>
+      <w:pPr>
+        <w:ind w:left="5040" w:hanging="360"/>
+      </w:pPr>
+      <w:rPr>
+        <w:rFonts w:ascii="Symbol" w:hAnsi="Symbol" w:hint="default"/>
+      </w:rPr>
+    </w:lvl>
+    <w:lvl w:ilvl="7" w:tplc="040C0003" w:tentative="1">
+      <w:start w:val="1"/>
+      <w:numFmt w:val="bullet"/>
+      <w:lvlText w:val="o"/>
+      <w:lvlJc w:val="left"/>
+      <w:pPr>
+        <w:ind w:left="5760" w:hanging="360"/>
+      </w:pPr>
+      <w:rPr>
+        <w:rFonts w:ascii="Courier New" w:hAnsi="Courier New" w:cs="Courier New" w:hint="default"/>
+      </w:rPr>
+    </w:lvl>
+    <w:lvl w:ilvl="8" w:tplc="040C0005" w:tentative="1">
+      <w:start w:val="1"/>
+      <w:numFmt w:val="bullet"/>
+      <w:lvlText w:val=""/>
+      <w:lvlJc w:val="left"/>
+      <w:pPr>
+        <w:ind w:left="6480" w:hanging="360"/>
+      </w:pPr>
+      <w:rPr>
+        <w:rFonts w:ascii="Wingdings" w:hAnsi="Wingdings" w:hint="default"/>
+      </w:rPr>
+    </w:lvl>
+  </w:abstractNum>
+  <w:abstractNum w:abstractNumId="1" w15:restartNumberingAfterBreak="0">
     <w:nsid w:val="330C0AE4"/>
     <w:multiLevelType w:val="multilevel"/>
     <w:tmpl w:val="1AC66C76"/>
@@ -2081,8 +3249,127 @@
       </w:rPr>
     </w:lvl>
   </w:abstractNum>
+  <w:abstractNum w:abstractNumId="2" w15:restartNumberingAfterBreak="0">
+    <w:nsid w:val="56D15243"/>
+    <w:multiLevelType w:val="hybridMultilevel"/>
+    <w:tmpl w:val="D0304AA0"/>
+    <w:lvl w:ilvl="0" w:tplc="D646D326">
+      <w:start w:val="4"/>
+      <w:numFmt w:val="bullet"/>
+      <w:lvlText w:val="-"/>
+      <w:lvlJc w:val="left"/>
+      <w:pPr>
+        <w:ind w:left="720" w:hanging="360"/>
+      </w:pPr>
+      <w:rPr>
+        <w:rFonts w:ascii="Calibri" w:eastAsiaTheme="minorHAnsi" w:hAnsi="Calibri" w:cs="Calibri" w:hint="default"/>
+      </w:rPr>
+    </w:lvl>
+    <w:lvl w:ilvl="1" w:tplc="040C0003" w:tentative="1">
+      <w:start w:val="1"/>
+      <w:numFmt w:val="bullet"/>
+      <w:lvlText w:val="o"/>
+      <w:lvlJc w:val="left"/>
+      <w:pPr>
+        <w:ind w:left="1440" w:hanging="360"/>
+      </w:pPr>
+      <w:rPr>
+        <w:rFonts w:ascii="Courier New" w:hAnsi="Courier New" w:cs="Courier New" w:hint="default"/>
+      </w:rPr>
+    </w:lvl>
+    <w:lvl w:ilvl="2" w:tplc="040C0005" w:tentative="1">
+      <w:start w:val="1"/>
+      <w:numFmt w:val="bullet"/>
+      <w:lvlText w:val=""/>
+      <w:lvlJc w:val="left"/>
+      <w:pPr>
+        <w:ind w:left="2160" w:hanging="360"/>
+      </w:pPr>
+      <w:rPr>
+        <w:rFonts w:ascii="Wingdings" w:hAnsi="Wingdings" w:hint="default"/>
+      </w:rPr>
+    </w:lvl>
+    <w:lvl w:ilvl="3" w:tplc="040C0001" w:tentative="1">
+      <w:start w:val="1"/>
+      <w:numFmt w:val="bullet"/>
+      <w:lvlText w:val=""/>
+      <w:lvlJc w:val="left"/>
+      <w:pPr>
+        <w:ind w:left="2880" w:hanging="360"/>
+      </w:pPr>
+      <w:rPr>
+        <w:rFonts w:ascii="Symbol" w:hAnsi="Symbol" w:hint="default"/>
+      </w:rPr>
+    </w:lvl>
+    <w:lvl w:ilvl="4" w:tplc="040C0003" w:tentative="1">
+      <w:start w:val="1"/>
+      <w:numFmt w:val="bullet"/>
+      <w:lvlText w:val="o"/>
+      <w:lvlJc w:val="left"/>
+      <w:pPr>
+        <w:ind w:left="3600" w:hanging="360"/>
+      </w:pPr>
+      <w:rPr>
+        <w:rFonts w:ascii="Courier New" w:hAnsi="Courier New" w:cs="Courier New" w:hint="default"/>
+      </w:rPr>
+    </w:lvl>
+    <w:lvl w:ilvl="5" w:tplc="040C0005" w:tentative="1">
+      <w:start w:val="1"/>
+      <w:numFmt w:val="bullet"/>
+      <w:lvlText w:val=""/>
+      <w:lvlJc w:val="left"/>
+      <w:pPr>
+        <w:ind w:left="4320" w:hanging="360"/>
+      </w:pPr>
+      <w:rPr>
+        <w:rFonts w:ascii="Wingdings" w:hAnsi="Wingdings" w:hint="default"/>
+      </w:rPr>
+    </w:lvl>
+    <w:lvl w:ilvl="6" w:tplc="040C0001" w:tentative="1">
+      <w:start w:val="1"/>
+      <w:numFmt w:val="bullet"/>
+      <w:lvlText w:val=""/>
+      <w:lvlJc w:val="left"/>
+      <w:pPr>
+        <w:ind w:left="5040" w:hanging="360"/>
+      </w:pPr>
+      <w:rPr>
+        <w:rFonts w:ascii="Symbol" w:hAnsi="Symbol" w:hint="default"/>
+      </w:rPr>
+    </w:lvl>
+    <w:lvl w:ilvl="7" w:tplc="040C0003" w:tentative="1">
+      <w:start w:val="1"/>
+      <w:numFmt w:val="bullet"/>
+      <w:lvlText w:val="o"/>
+      <w:lvlJc w:val="left"/>
+      <w:pPr>
+        <w:ind w:left="5760" w:hanging="360"/>
+      </w:pPr>
+      <w:rPr>
+        <w:rFonts w:ascii="Courier New" w:hAnsi="Courier New" w:cs="Courier New" w:hint="default"/>
+      </w:rPr>
+    </w:lvl>
+    <w:lvl w:ilvl="8" w:tplc="040C0005" w:tentative="1">
+      <w:start w:val="1"/>
+      <w:numFmt w:val="bullet"/>
+      <w:lvlText w:val=""/>
+      <w:lvlJc w:val="left"/>
+      <w:pPr>
+        <w:ind w:left="6480" w:hanging="360"/>
+      </w:pPr>
+      <w:rPr>
+        <w:rFonts w:ascii="Wingdings" w:hAnsi="Wingdings" w:hint="default"/>
+      </w:rPr>
+    </w:lvl>
+  </w:abstractNum>
   <w:num w:numId="1">
+    <w:abstractNumId w:val="1"/>
+  </w:num>
+  <w:num w:numId="2">
     <w:abstractNumId w:val="0"/>
+  </w:num>
+  <w:num w:numId="3">
+    <w:abstractNumId w:val="2"/>
   </w:num>
 </w:numbering>
 </file>
@@ -2785,6 +4072,17 @@
       <w:ind w:left="440"/>
     </w:pPr>
   </w:style>
+  <w:style w:type="paragraph" w:styleId="Paragraphedeliste">
+    <w:name w:val="List Paragraph"/>
+    <w:basedOn w:val="Normal"/>
+    <w:uiPriority w:val="34"/>
+    <w:qFormat/>
+    <w:rsid w:val="00484549"/>
+    <w:pPr>
+      <w:ind w:left="720"/>
+      <w:contextualSpacing/>
+    </w:pPr>
+  </w:style>
 </w:styles>
 </file>
 
@@ -2891,12 +4189,19 @@
 
 <file path=word/glossary/fontTable.xml><?xml version="1.0" encoding="utf-8"?>
 <w:fonts xmlns:mc="http://schemas.openxmlformats.org/markup-compatibility/2006" xmlns:r="http://schemas.openxmlformats.org/officeDocument/2006/relationships" xmlns:w="http://schemas.openxmlformats.org/wordprocessingml/2006/main" xmlns:w14="http://schemas.microsoft.com/office/word/2010/wordml" xmlns:w15="http://schemas.microsoft.com/office/word/2012/wordml" xmlns:w16cid="http://schemas.microsoft.com/office/word/2016/wordml/cid" xmlns:w16se="http://schemas.microsoft.com/office/word/2015/wordml/symex" mc:Ignorable="w14 w15 w16se w16cid">
-  <w:font w:name="Symbol">
-    <w:panose1 w:val="05050102010706020507"/>
-    <w:charset w:val="02"/>
-    <w:family w:val="roman"/>
+  <w:font w:name="Calibri">
+    <w:panose1 w:val="020F0502020204030204"/>
+    <w:charset w:val="00"/>
+    <w:family w:val="swiss"/>
     <w:pitch w:val="variable"/>
-    <w:sig w:usb0="00000000" w:usb1="10000000" w:usb2="00000000" w:usb3="00000000" w:csb0="80000000" w:csb1="00000000"/>
+    <w:sig w:usb0="E4002EFF" w:usb1="C000247B" w:usb2="00000009" w:usb3="00000000" w:csb0="000001FF" w:csb1="00000000"/>
+  </w:font>
+  <w:font w:name="Courier New">
+    <w:panose1 w:val="02070309020205020404"/>
+    <w:charset w:val="00"/>
+    <w:family w:val="modern"/>
+    <w:pitch w:val="fixed"/>
+    <w:sig w:usb0="E0002EFF" w:usb1="C0007843" w:usb2="00000009" w:usb3="00000000" w:csb0="000001FF" w:csb1="00000000"/>
   </w:font>
   <w:font w:name="Times New Roman">
     <w:panose1 w:val="02020603050405020304"/>
@@ -2905,13 +4210,6 @@
     <w:pitch w:val="variable"/>
     <w:sig w:usb0="E0002EFF" w:usb1="C000785B" w:usb2="00000009" w:usb3="00000000" w:csb0="000001FF" w:csb1="00000000"/>
   </w:font>
-  <w:font w:name="Courier New">
-    <w:panose1 w:val="02070309020205020404"/>
-    <w:charset w:val="00"/>
-    <w:family w:val="modern"/>
-    <w:pitch w:val="fixed"/>
-    <w:sig w:usb0="E0002EFF" w:usb1="C0007843" w:usb2="00000009" w:usb3="00000000" w:csb0="000001FF" w:csb1="00000000"/>
-  </w:font>
   <w:font w:name="Wingdings">
     <w:panose1 w:val="05000000000000000000"/>
     <w:charset w:val="02"/>
@@ -2919,12 +4217,12 @@
     <w:pitch w:val="variable"/>
     <w:sig w:usb0="00000000" w:usb1="10000000" w:usb2="00000000" w:usb3="00000000" w:csb0="80000000" w:csb1="00000000"/>
   </w:font>
-  <w:font w:name="Calibri">
-    <w:panose1 w:val="020F0502020204030204"/>
-    <w:charset w:val="00"/>
-    <w:family w:val="swiss"/>
+  <w:font w:name="Symbol">
+    <w:panose1 w:val="05050102010706020507"/>
+    <w:charset w:val="02"/>
+    <w:family w:val="roman"/>
     <w:pitch w:val="variable"/>
-    <w:sig w:usb0="E4002EFF" w:usb1="C000247B" w:usb2="00000009" w:usb3="00000000" w:csb0="000001FF" w:csb1="00000000"/>
+    <w:sig w:usb0="00000000" w:usb1="10000000" w:usb2="00000000" w:usb3="00000000" w:csb0="80000000" w:csb1="00000000"/>
   </w:font>
   <w:font w:name="Calibri Light">
     <w:panose1 w:val="020F0302020204030204"/>
@@ -2960,6 +4258,7 @@
   </w:compat>
   <w:rsids>
     <w:rsidRoot w:val="00660A3A"/>
+    <w:rsid w:val="00344E4A"/>
     <w:rsid w:val="004B1645"/>
     <w:rsid w:val="00660A3A"/>
     <w:rsid w:val="0080519D"/>
@@ -3763,7 +5062,7 @@
 
 <file path=customXml/item1.xml><?xml version="1.0" encoding="utf-8"?>
 <CoverPageProperties xmlns="http://schemas.microsoft.com/office/2006/coverPageProps">
-  <PublishDate>2019-11-04T00:00:00</PublishDate>
+  <PublishDate>2019-10-24T00:00:00</PublishDate>
   <Abstract/>
   <CompanyAddress/>
   <CompanyPhone/>
@@ -3785,7 +5084,7 @@
 </file>
 
 <file path=customXml/itemProps2.xml><?xml version="1.0" encoding="utf-8"?>
-<ds:datastoreItem xmlns:ds="http://schemas.openxmlformats.org/officeDocument/2006/customXml" ds:itemID="{5EB4D4C0-DF64-454C-89FE-5DBA9317CE0F}">
+<ds:datastoreItem xmlns:ds="http://schemas.openxmlformats.org/officeDocument/2006/customXml" ds:itemID="{3D829B5E-0B28-4D1E-A1B1-03B5C0957BA5}">
   <ds:schemaRefs>
     <ds:schemaRef ds:uri="http://schemas.openxmlformats.org/officeDocument/2006/bibliography"/>
   </ds:schemaRefs>

</xml_diff>

<commit_message>
Ca taff sec depuis chez le coiffeur
</commit_message>
<xml_diff>
--- a/Rapport_concept_objet.docx
+++ b/Rapport_concept_objet.docx
@@ -608,7 +608,7 @@
           <w:r>
             <w:fldChar w:fldCharType="separate"/>
           </w:r>
-          <w:hyperlink w:anchor="_Toc23860108" w:history="1">
+          <w:hyperlink w:anchor="_Toc23941452" w:history="1">
             <w:r>
               <w:rPr>
                 <w:rStyle w:val="Lienhypertexte"/>
@@ -635,7 +635,7 @@
                 <w:noProof/>
                 <w:webHidden/>
               </w:rPr>
-              <w:instrText xml:space="preserve"> PAGEREF _Toc23860108 \h </w:instrText>
+              <w:instrText xml:space="preserve"> PAGEREF _Toc23941452 \h </w:instrText>
             </w:r>
             <w:r>
               <w:rPr>
@@ -678,7 +678,7 @@
               <w:lang w:eastAsia="fr-FR"/>
             </w:rPr>
           </w:pPr>
-          <w:hyperlink w:anchor="_Toc23860109" w:history="1">
+          <w:hyperlink w:anchor="_Toc23941453" w:history="1">
             <w:r>
               <w:rPr>
                 <w:rStyle w:val="Lienhypertexte"/>
@@ -705,7 +705,7 @@
                 <w:noProof/>
                 <w:webHidden/>
               </w:rPr>
-              <w:instrText xml:space="preserve"> PAGEREF _Toc23860109 \h </w:instrText>
+              <w:instrText xml:space="preserve"> PAGEREF _Toc23941453 \h </w:instrText>
             </w:r>
             <w:r>
               <w:rPr>
@@ -748,7 +748,7 @@
               <w:lang w:eastAsia="fr-FR"/>
             </w:rPr>
           </w:pPr>
-          <w:hyperlink w:anchor="_Toc23860110" w:history="1">
+          <w:hyperlink w:anchor="_Toc23941454" w:history="1">
             <w:r>
               <w:rPr>
                 <w:rStyle w:val="Lienhypertexte"/>
@@ -775,7 +775,7 @@
                 <w:noProof/>
                 <w:webHidden/>
               </w:rPr>
-              <w:instrText xml:space="preserve"> PAGEREF _Toc23860110 \h </w:instrText>
+              <w:instrText xml:space="preserve"> PAGEREF _Toc23941454 \h </w:instrText>
             </w:r>
             <w:r>
               <w:rPr>
@@ -818,7 +818,7 @@
               <w:lang w:eastAsia="fr-FR"/>
             </w:rPr>
           </w:pPr>
-          <w:hyperlink w:anchor="_Toc23860111" w:history="1">
+          <w:hyperlink w:anchor="_Toc23941455" w:history="1">
             <w:r>
               <w:rPr>
                 <w:rStyle w:val="Lienhypertexte"/>
@@ -845,7 +845,7 @@
                 <w:noProof/>
                 <w:webHidden/>
               </w:rPr>
-              <w:instrText xml:space="preserve"> PAGEREF _Toc23860111 \h </w:instrText>
+              <w:instrText xml:space="preserve"> PAGEREF _Toc23941455 \h </w:instrText>
             </w:r>
             <w:r>
               <w:rPr>
@@ -888,7 +888,7 @@
               <w:lang w:eastAsia="fr-FR"/>
             </w:rPr>
           </w:pPr>
-          <w:hyperlink w:anchor="_Toc23860112" w:history="1">
+          <w:hyperlink w:anchor="_Toc23941456" w:history="1">
             <w:r>
               <w:rPr>
                 <w:rStyle w:val="Lienhypertexte"/>
@@ -915,7 +915,7 @@
                 <w:noProof/>
                 <w:webHidden/>
               </w:rPr>
-              <w:instrText xml:space="preserve"> PAGEREF _Toc23860112 \h </w:instrText>
+              <w:instrText xml:space="preserve"> PAGEREF _Toc23941456 \h </w:instrText>
             </w:r>
             <w:r>
               <w:rPr>
@@ -958,7 +958,7 @@
               <w:lang w:eastAsia="fr-FR"/>
             </w:rPr>
           </w:pPr>
-          <w:hyperlink w:anchor="_Toc23860113" w:history="1">
+          <w:hyperlink w:anchor="_Toc23941457" w:history="1">
             <w:r>
               <w:rPr>
                 <w:rStyle w:val="Lienhypertexte"/>
@@ -985,7 +985,7 @@
                 <w:noProof/>
                 <w:webHidden/>
               </w:rPr>
-              <w:instrText xml:space="preserve"> PAGEREF _Toc23860113 \h </w:instrText>
+              <w:instrText xml:space="preserve"> PAGEREF _Toc23941457 \h </w:instrText>
             </w:r>
             <w:r>
               <w:rPr>
@@ -1028,7 +1028,7 @@
               <w:lang w:eastAsia="fr-FR"/>
             </w:rPr>
           </w:pPr>
-          <w:hyperlink w:anchor="_Toc23860114" w:history="1">
+          <w:hyperlink w:anchor="_Toc23941458" w:history="1">
             <w:r>
               <w:rPr>
                 <w:rStyle w:val="Lienhypertexte"/>
@@ -1055,7 +1055,7 @@
                 <w:noProof/>
                 <w:webHidden/>
               </w:rPr>
-              <w:instrText xml:space="preserve"> PAGEREF _Toc23860114 \h </w:instrText>
+              <w:instrText xml:space="preserve"> PAGEREF _Toc23941458 \h </w:instrText>
             </w:r>
             <w:r>
               <w:rPr>
@@ -1098,13 +1098,13 @@
               <w:lang w:eastAsia="fr-FR"/>
             </w:rPr>
           </w:pPr>
-          <w:hyperlink w:anchor="_Toc23860115" w:history="1">
+          <w:hyperlink w:anchor="_Toc23941459" w:history="1">
             <w:r>
               <w:rPr>
                 <w:rStyle w:val="Lienhypertexte"/>
                 <w:noProof/>
               </w:rPr>
-              <w:t>Fonctionnement</w:t>
+              <w:t>Déroulement d’une partie</w:t>
             </w:r>
             <w:r>
               <w:rPr>
@@ -1125,7 +1125,7 @@
                 <w:noProof/>
                 <w:webHidden/>
               </w:rPr>
-              <w:instrText xml:space="preserve"> PAGEREF _Toc23860115 \h </w:instrText>
+              <w:instrText xml:space="preserve"> PAGEREF _Toc23941459 \h </w:instrText>
             </w:r>
             <w:r>
               <w:rPr>
@@ -1168,13 +1168,13 @@
               <w:lang w:eastAsia="fr-FR"/>
             </w:rPr>
           </w:pPr>
-          <w:hyperlink w:anchor="_Toc23860116" w:history="1">
+          <w:hyperlink w:anchor="_Toc23941460" w:history="1">
             <w:r>
               <w:rPr>
                 <w:rStyle w:val="Lienhypertexte"/>
                 <w:noProof/>
               </w:rPr>
-              <w:t>Les 3 concepts fondamentaux</w:t>
+              <w:t>Description du code</w:t>
             </w:r>
             <w:r>
               <w:rPr>
@@ -1195,7 +1195,7 @@
                 <w:noProof/>
                 <w:webHidden/>
               </w:rPr>
-              <w:instrText xml:space="preserve"> PAGEREF _Toc23860116 \h </w:instrText>
+              <w:instrText xml:space="preserve"> PAGEREF _Toc23941460 \h </w:instrText>
             </w:r>
             <w:r>
               <w:rPr>
@@ -1215,7 +1215,7 @@
                 <w:noProof/>
                 <w:webHidden/>
               </w:rPr>
-              <w:t>3</w:t>
+              <w:t>4</w:t>
             </w:r>
             <w:r>
               <w:rPr>
@@ -1238,15 +1238,13 @@
               <w:lang w:eastAsia="fr-FR"/>
             </w:rPr>
           </w:pPr>
-          <w:hyperlink w:anchor="_Toc23860117" w:history="1">
+          <w:hyperlink w:anchor="_Toc23941461" w:history="1">
             <w:r>
               <w:rPr>
                 <w:rStyle w:val="Lienhypertexte"/>
-                <w:rFonts w:eastAsia="Times New Roman"/>
-                <w:noProof/>
-                <w:lang w:eastAsia="fr-FR"/>
-              </w:rPr>
-              <w:t>Héritage</w:t>
+                <w:noProof/>
+              </w:rPr>
+              <w:t>Les 3 concepts fondamentaux</w:t>
             </w:r>
             <w:r>
               <w:rPr>
@@ -1267,7 +1265,7 @@
                 <w:noProof/>
                 <w:webHidden/>
               </w:rPr>
-              <w:instrText xml:space="preserve"> PAGEREF _Toc23860117 \h </w:instrText>
+              <w:instrText xml:space="preserve"> PAGEREF _Toc23941461 \h </w:instrText>
             </w:r>
             <w:r>
               <w:rPr>
@@ -1287,7 +1285,7 @@
                 <w:noProof/>
                 <w:webHidden/>
               </w:rPr>
-              <w:t>3</w:t>
+              <w:t>4</w:t>
             </w:r>
             <w:r>
               <w:rPr>
@@ -1310,15 +1308,14 @@
               <w:lang w:eastAsia="fr-FR"/>
             </w:rPr>
           </w:pPr>
-          <w:hyperlink w:anchor="_Toc23860118" w:history="1">
+          <w:hyperlink w:anchor="_Toc23941462" w:history="1">
             <w:r>
               <w:rPr>
                 <w:rStyle w:val="Lienhypertexte"/>
-                <w:rFonts w:eastAsia="Times New Roman"/>
                 <w:noProof/>
                 <w:lang w:eastAsia="fr-FR"/>
               </w:rPr>
-              <w:t>Encapsulation</w:t>
+              <w:t>Singleton</w:t>
             </w:r>
             <w:r>
               <w:rPr>
@@ -1339,7 +1336,7 @@
                 <w:noProof/>
                 <w:webHidden/>
               </w:rPr>
-              <w:instrText xml:space="preserve"> PAGEREF _Toc23860118 \h </w:instrText>
+              <w:instrText xml:space="preserve"> PAGEREF _Toc23941462 \h </w:instrText>
             </w:r>
             <w:r>
               <w:rPr>
@@ -1359,7 +1356,7 @@
                 <w:noProof/>
                 <w:webHidden/>
               </w:rPr>
-              <w:t>3</w:t>
+              <w:t>4</w:t>
             </w:r>
             <w:r>
               <w:rPr>
@@ -1382,15 +1379,14 @@
               <w:lang w:eastAsia="fr-FR"/>
             </w:rPr>
           </w:pPr>
-          <w:hyperlink w:anchor="_Toc23860119" w:history="1">
+          <w:hyperlink w:anchor="_Toc23941463" w:history="1">
             <w:r>
               <w:rPr>
                 <w:rStyle w:val="Lienhypertexte"/>
-                <w:rFonts w:eastAsia="Times New Roman"/>
                 <w:noProof/>
                 <w:lang w:eastAsia="fr-FR"/>
               </w:rPr>
-              <w:t>Polymorphisme</w:t>
+              <w:t>Classes statiques</w:t>
             </w:r>
             <w:r>
               <w:rPr>
@@ -1411,7 +1407,7 @@
                 <w:noProof/>
                 <w:webHidden/>
               </w:rPr>
-              <w:instrText xml:space="preserve"> PAGEREF _Toc23860119 \h </w:instrText>
+              <w:instrText xml:space="preserve"> PAGEREF _Toc23941463 \h </w:instrText>
             </w:r>
             <w:r>
               <w:rPr>
@@ -1431,149 +1427,7 @@
                 <w:noProof/>
                 <w:webHidden/>
               </w:rPr>
-              <w:t>3</w:t>
-            </w:r>
-            <w:r>
-              <w:rPr>
-                <w:noProof/>
-                <w:webHidden/>
-              </w:rPr>
-              <w:fldChar w:fldCharType="end"/>
-            </w:r>
-          </w:hyperlink>
-        </w:p>
-        <w:p>
-          <w:pPr>
-            <w:pStyle w:val="TM3"/>
-            <w:tabs>
-              <w:tab w:val="right" w:leader="dot" w:pos="9062"/>
-            </w:tabs>
-            <w:rPr>
-              <w:rFonts w:eastAsiaTheme="minorEastAsia"/>
-              <w:noProof/>
-              <w:lang w:eastAsia="fr-FR"/>
-            </w:rPr>
-          </w:pPr>
-          <w:hyperlink w:anchor="_Toc23860120" w:history="1">
-            <w:r>
-              <w:rPr>
-                <w:rStyle w:val="Lienhypertexte"/>
-                <w:noProof/>
-                <w:lang w:eastAsia="fr-FR"/>
-              </w:rPr>
-              <w:t>Singleton</w:t>
-            </w:r>
-            <w:r>
-              <w:rPr>
-                <w:noProof/>
-                <w:webHidden/>
-              </w:rPr>
-              <w:tab/>
-            </w:r>
-            <w:r>
-              <w:rPr>
-                <w:noProof/>
-                <w:webHidden/>
-              </w:rPr>
-              <w:fldChar w:fldCharType="begin"/>
-            </w:r>
-            <w:r>
-              <w:rPr>
-                <w:noProof/>
-                <w:webHidden/>
-              </w:rPr>
-              <w:instrText xml:space="preserve"> PAGEREF _Toc23860120 \h </w:instrText>
-            </w:r>
-            <w:r>
-              <w:rPr>
-                <w:noProof/>
-                <w:webHidden/>
-              </w:rPr>
-            </w:r>
-            <w:r>
-              <w:rPr>
-                <w:noProof/>
-                <w:webHidden/>
-              </w:rPr>
-              <w:fldChar w:fldCharType="separate"/>
-            </w:r>
-            <w:r>
-              <w:rPr>
-                <w:noProof/>
-                <w:webHidden/>
-              </w:rPr>
-              <w:t>3</w:t>
-            </w:r>
-            <w:r>
-              <w:rPr>
-                <w:noProof/>
-                <w:webHidden/>
-              </w:rPr>
-              <w:fldChar w:fldCharType="end"/>
-            </w:r>
-          </w:hyperlink>
-        </w:p>
-        <w:p>
-          <w:pPr>
-            <w:pStyle w:val="TM3"/>
-            <w:tabs>
-              <w:tab w:val="right" w:leader="dot" w:pos="9062"/>
-            </w:tabs>
-            <w:rPr>
-              <w:rFonts w:eastAsiaTheme="minorEastAsia"/>
-              <w:noProof/>
-              <w:lang w:eastAsia="fr-FR"/>
-            </w:rPr>
-          </w:pPr>
-          <w:hyperlink w:anchor="_Toc23860121" w:history="1">
-            <w:r>
-              <w:rPr>
-                <w:rStyle w:val="Lienhypertexte"/>
-                <w:noProof/>
-                <w:lang w:eastAsia="fr-FR"/>
-              </w:rPr>
-              <w:t>Classes statiques</w:t>
-            </w:r>
-            <w:r>
-              <w:rPr>
-                <w:noProof/>
-                <w:webHidden/>
-              </w:rPr>
-              <w:tab/>
-            </w:r>
-            <w:r>
-              <w:rPr>
-                <w:noProof/>
-                <w:webHidden/>
-              </w:rPr>
-              <w:fldChar w:fldCharType="begin"/>
-            </w:r>
-            <w:r>
-              <w:rPr>
-                <w:noProof/>
-                <w:webHidden/>
-              </w:rPr>
-              <w:instrText xml:space="preserve"> PAGEREF _Toc23860121 \h </w:instrText>
-            </w:r>
-            <w:r>
-              <w:rPr>
-                <w:noProof/>
-                <w:webHidden/>
-              </w:rPr>
-            </w:r>
-            <w:r>
-              <w:rPr>
-                <w:noProof/>
-                <w:webHidden/>
-              </w:rPr>
-              <w:fldChar w:fldCharType="separate"/>
-            </w:r>
-            <w:r>
-              <w:rPr>
-                <w:noProof/>
-                <w:webHidden/>
-              </w:rPr>
-              <w:t>3</w:t>
+              <w:t>4</w:t>
             </w:r>
             <w:r>
               <w:rPr>
@@ -1596,7 +1450,7 @@
               <w:lang w:eastAsia="fr-FR"/>
             </w:rPr>
           </w:pPr>
-          <w:hyperlink w:anchor="_Toc23860122" w:history="1">
+          <w:hyperlink w:anchor="_Toc23941464" w:history="1">
             <w:r>
               <w:rPr>
                 <w:rStyle w:val="Lienhypertexte"/>
@@ -1623,7 +1477,7 @@
                 <w:noProof/>
                 <w:webHidden/>
               </w:rPr>
-              <w:instrText xml:space="preserve"> PAGEREF _Toc23860122 \h </w:instrText>
+              <w:instrText xml:space="preserve"> PAGEREF _Toc23941464 \h </w:instrText>
             </w:r>
             <w:r>
               <w:rPr>
@@ -1643,7 +1497,7 @@
                 <w:noProof/>
                 <w:webHidden/>
               </w:rPr>
-              <w:t>4</w:t>
+              <w:t>5</w:t>
             </w:r>
             <w:r>
               <w:rPr>
@@ -1666,7 +1520,7 @@
               <w:lang w:eastAsia="fr-FR"/>
             </w:rPr>
           </w:pPr>
-          <w:hyperlink w:anchor="_Toc23860123" w:history="1">
+          <w:hyperlink w:anchor="_Toc23941465" w:history="1">
             <w:r>
               <w:rPr>
                 <w:rStyle w:val="Lienhypertexte"/>
@@ -1693,7 +1547,7 @@
                 <w:noProof/>
                 <w:webHidden/>
               </w:rPr>
-              <w:instrText xml:space="preserve"> PAGEREF _Toc23860123 \h </w:instrText>
+              <w:instrText xml:space="preserve"> PAGEREF _Toc23941465 \h </w:instrText>
             </w:r>
             <w:r>
               <w:rPr>
@@ -1713,7 +1567,7 @@
                 <w:noProof/>
                 <w:webHidden/>
               </w:rPr>
-              <w:t>4</w:t>
+              <w:t>5</w:t>
             </w:r>
             <w:r>
               <w:rPr>
@@ -1736,7 +1590,7 @@
               <w:lang w:eastAsia="fr-FR"/>
             </w:rPr>
           </w:pPr>
-          <w:hyperlink w:anchor="_Toc23860124" w:history="1">
+          <w:hyperlink w:anchor="_Toc23941466" w:history="1">
             <w:r>
               <w:rPr>
                 <w:rStyle w:val="Lienhypertexte"/>
@@ -1763,7 +1617,7 @@
                 <w:noProof/>
                 <w:webHidden/>
               </w:rPr>
-              <w:instrText xml:space="preserve"> PAGEREF _Toc23860124 \h </w:instrText>
+              <w:instrText xml:space="preserve"> PAGEREF _Toc23941466 \h </w:instrText>
             </w:r>
             <w:r>
               <w:rPr>
@@ -1783,7 +1637,7 @@
                 <w:noProof/>
                 <w:webHidden/>
               </w:rPr>
-              <w:t>5</w:t>
+              <w:t>6</w:t>
             </w:r>
             <w:r>
               <w:rPr>
@@ -1806,7 +1660,7 @@
               <w:lang w:eastAsia="fr-FR"/>
             </w:rPr>
           </w:pPr>
-          <w:hyperlink w:anchor="_Toc23860125" w:history="1">
+          <w:hyperlink w:anchor="_Toc23941467" w:history="1">
             <w:r>
               <w:rPr>
                 <w:rStyle w:val="Lienhypertexte"/>
@@ -1833,7 +1687,7 @@
                 <w:noProof/>
                 <w:webHidden/>
               </w:rPr>
-              <w:instrText xml:space="preserve"> PAGEREF _Toc23860125 \h </w:instrText>
+              <w:instrText xml:space="preserve"> PAGEREF _Toc23941467 \h </w:instrText>
             </w:r>
             <w:r>
               <w:rPr>
@@ -1853,7 +1707,7 @@
                 <w:noProof/>
                 <w:webHidden/>
               </w:rPr>
-              <w:t>7</w:t>
+              <w:t>8</w:t>
             </w:r>
             <w:r>
               <w:rPr>
@@ -1876,7 +1730,7 @@
               <w:lang w:eastAsia="fr-FR"/>
             </w:rPr>
           </w:pPr>
-          <w:hyperlink w:anchor="_Toc23860126" w:history="1">
+          <w:hyperlink w:anchor="_Toc23941468" w:history="1">
             <w:r>
               <w:rPr>
                 <w:rStyle w:val="Lienhypertexte"/>
@@ -1903,7 +1757,7 @@
                 <w:noProof/>
                 <w:webHidden/>
               </w:rPr>
-              <w:instrText xml:space="preserve"> PAGEREF _Toc23860126 \h </w:instrText>
+              <w:instrText xml:space="preserve"> PAGEREF _Toc23941468 \h </w:instrText>
             </w:r>
             <w:r>
               <w:rPr>
@@ -1923,7 +1777,7 @@
                 <w:noProof/>
                 <w:webHidden/>
               </w:rPr>
-              <w:t>8</w:t>
+              <w:t>9</w:t>
             </w:r>
             <w:r>
               <w:rPr>
@@ -1946,7 +1800,7 @@
               <w:lang w:eastAsia="fr-FR"/>
             </w:rPr>
           </w:pPr>
-          <w:hyperlink w:anchor="_Toc23860127" w:history="1">
+          <w:hyperlink w:anchor="_Toc23941469" w:history="1">
             <w:r>
               <w:rPr>
                 <w:rStyle w:val="Lienhypertexte"/>
@@ -1973,7 +1827,7 @@
                 <w:noProof/>
                 <w:webHidden/>
               </w:rPr>
-              <w:instrText xml:space="preserve"> PAGEREF _Toc23860127 \h </w:instrText>
+              <w:instrText xml:space="preserve"> PAGEREF _Toc23941469 \h </w:instrText>
             </w:r>
             <w:r>
               <w:rPr>
@@ -1993,7 +1847,7 @@
                 <w:noProof/>
                 <w:webHidden/>
               </w:rPr>
-              <w:t>9</w:t>
+              <w:t>10</w:t>
             </w:r>
             <w:r>
               <w:rPr>
@@ -2024,7 +1878,7 @@
       <w:pPr>
         <w:pStyle w:val="Titre1"/>
       </w:pPr>
-      <w:bookmarkStart w:id="0" w:name="_Toc23860108"/>
+      <w:bookmarkStart w:id="0" w:name="_Toc23941452"/>
       <w:r>
         <w:lastRenderedPageBreak/>
         <w:t>Description du projet</w:t>
@@ -2047,7 +1901,7 @@
       <w:pPr>
         <w:pStyle w:val="Titre2"/>
       </w:pPr>
-      <w:bookmarkStart w:id="1" w:name="_Toc23860109"/>
+      <w:bookmarkStart w:id="1" w:name="_Toc23941453"/>
       <w:r>
         <w:t>Nos</w:t>
       </w:r>
@@ -2065,7 +1919,7 @@
       <w:pPr>
         <w:pStyle w:val="Titre3"/>
       </w:pPr>
-      <w:bookmarkStart w:id="2" w:name="_Toc23860110"/>
+      <w:bookmarkStart w:id="2" w:name="_Toc23941454"/>
       <w:r>
         <w:t>Individus</w:t>
       </w:r>
@@ -2073,15 +1927,7 @@
     </w:p>
     <w:p>
       <w:r>
-        <w:t xml:space="preserve">Dans notre projet, deux alliances s’affronterons, les gentils et les méchants divisées en 2 populations chacune : Les humains et les elfes pour les gentils, les </w:t>
-      </w:r>
-      <w:proofErr w:type="spellStart"/>
-      <w:r>
-        <w:t>orcs</w:t>
-      </w:r>
-      <w:proofErr w:type="spellEnd"/>
-      <w:r>
-        <w:t xml:space="preserve"> et les gobelins pour les méchants.</w:t>
+        <w:t>Dans notre projet, deux alliances s’affronterons, les gentils et les méchants divisées en 2 populations chacune : Les humains et les elfes pour les gentils, les orcs et les gobelins pour les méchants.</w:t>
       </w:r>
     </w:p>
     <w:p>
@@ -2129,13 +1975,8 @@
           <w:numId w:val="3"/>
         </w:numPr>
       </w:pPr>
-      <w:proofErr w:type="spellStart"/>
-      <w:r>
-        <w:t>Orc</w:t>
-      </w:r>
-      <w:proofErr w:type="spellEnd"/>
-      <w:r>
-        <w:t xml:space="preserve"> =</w:t>
+      <w:r>
+        <w:t>Orc =</w:t>
       </w:r>
     </w:p>
     <w:p>
@@ -2187,13 +2028,8 @@
           <w:numId w:val="3"/>
         </w:numPr>
       </w:pPr>
-      <w:proofErr w:type="spellStart"/>
-      <w:r>
-        <w:t>Orc</w:t>
-      </w:r>
-      <w:proofErr w:type="spellEnd"/>
-      <w:r>
-        <w:t xml:space="preserve"> =</w:t>
+      <w:r>
+        <w:t>Orc =</w:t>
       </w:r>
     </w:p>
     <w:p>
@@ -2212,7 +2048,7 @@
       <w:pPr>
         <w:pStyle w:val="Titre3"/>
       </w:pPr>
-      <w:bookmarkStart w:id="3" w:name="_Toc23860111"/>
+      <w:bookmarkStart w:id="3" w:name="_Toc23941455"/>
       <w:r>
         <w:t>Carte</w:t>
       </w:r>
@@ -2237,28 +2073,12 @@
     </w:p>
     <w:p>
       <w:r>
-        <w:t xml:space="preserve">Les </w:t>
-      </w:r>
-      <w:proofErr w:type="spellStart"/>
-      <w:r>
-        <w:t>safes</w:t>
-      </w:r>
-      <w:proofErr w:type="spellEnd"/>
-      <w:r>
-        <w:t xml:space="preserve"> zones sont disposées dans chaque coins de la carte et sont de taille fixe : 5x5</w:t>
-      </w:r>
-    </w:p>
-    <w:p>
-      <w:r>
-        <w:t xml:space="preserve">La </w:t>
-      </w:r>
-      <w:proofErr w:type="spellStart"/>
-      <w:r>
-        <w:t>safes</w:t>
-      </w:r>
-      <w:proofErr w:type="spellEnd"/>
-      <w:r>
-        <w:t xml:space="preserve"> zones des </w:t>
+        <w:t>Les safes zones sont disposées dans chaque coins de la carte et sont de taille fixe : 5x5</w:t>
+      </w:r>
+    </w:p>
+    <w:p>
+      <w:r>
+        <w:t xml:space="preserve">La safes zones des </w:t>
       </w:r>
       <w:r>
         <w:t xml:space="preserve">Humains </w:t>
@@ -2279,82 +2099,58 @@
         <w:t>s en bas à gauche et des</w:t>
       </w:r>
       <w:r>
+        <w:t xml:space="preserve"> orc</w:t>
+      </w:r>
+      <w:r>
+        <w:t>s en bas à droite.</w:t>
+      </w:r>
+    </w:p>
+    <w:p>
+      <w:r>
+        <w:t>Lorsqu’un individu est dans sa safe zone, il regagne 5 PE par tour.</w:t>
+      </w:r>
+    </w:p>
+    <w:p>
+      <w:r>
+        <w:t>Dans une safe zone, les combats sont interdits.</w:t>
+      </w:r>
+    </w:p>
+    <w:p>
+      <w:pPr>
+        <w:pStyle w:val="Titre3"/>
+      </w:pPr>
+      <w:bookmarkStart w:id="4" w:name="_Toc23941456"/>
+      <w:r>
+        <w:t>Déplacements</w:t>
+      </w:r>
+      <w:bookmarkEnd w:id="4"/>
+    </w:p>
+    <w:p>
+      <w:r>
+        <w:t>Pour les déplacements</w:t>
+      </w:r>
+      <w:r>
+        <w:t>, ils se font d’une case par tour dans des directions aléatoires en évitant les obstacles.</w:t>
+      </w:r>
+      <w:r>
+        <w:t xml:space="preserve"> Lors du début de son tour, l’individu interroge les cases autour de lui, il sélectionne ensuite une case libre (sans obstacle) et se déplace sur cette case.</w:t>
+      </w:r>
+    </w:p>
+    <w:p>
+      <w:r>
+        <w:t>Si un ennemi est présent sur une des cases libre, l’individu se dirige obligatoirement vers l’ennemi pour engager un combat. Si plusieurs ennemis sont présents, l’individu sélectionne un ennemi (aléatoirement) vers lequel se diriger pour engager le combat</w:t>
+      </w:r>
+    </w:p>
+    <w:p>
+      <w:r>
+        <w:t>A chaque fois qu’un individu se déplace d’une case, il perd un PE</w:t>
+      </w:r>
+      <w:r>
+        <w:t>.</w:t>
+      </w:r>
+      <w:r>
         <w:t xml:space="preserve"> </w:t>
       </w:r>
-      <w:proofErr w:type="spellStart"/>
-      <w:r>
-        <w:t>orc</w:t>
-      </w:r>
-      <w:r>
-        <w:t>s</w:t>
-      </w:r>
-      <w:proofErr w:type="spellEnd"/>
-      <w:r>
-        <w:t xml:space="preserve"> en bas à droite.</w:t>
-      </w:r>
-    </w:p>
-    <w:p>
-      <w:r>
-        <w:t xml:space="preserve">Lorsqu’un individu est dans sa </w:t>
-      </w:r>
-      <w:proofErr w:type="spellStart"/>
-      <w:r>
-        <w:t>safe</w:t>
-      </w:r>
-      <w:proofErr w:type="spellEnd"/>
-      <w:r>
-        <w:t xml:space="preserve"> zone, il regagne 5 PE par tour.</w:t>
-      </w:r>
-    </w:p>
-    <w:p>
-      <w:r>
-        <w:t xml:space="preserve">Dans une </w:t>
-      </w:r>
-      <w:proofErr w:type="spellStart"/>
-      <w:r>
-        <w:t>safe</w:t>
-      </w:r>
-      <w:proofErr w:type="spellEnd"/>
-      <w:r>
-        <w:t xml:space="preserve"> zone, les combats sont interdits.</w:t>
-      </w:r>
-    </w:p>
-    <w:p>
-      <w:pPr>
-        <w:pStyle w:val="Titre3"/>
-      </w:pPr>
-      <w:bookmarkStart w:id="4" w:name="_Toc23860112"/>
-      <w:r>
-        <w:t>Déplacements</w:t>
-      </w:r>
-      <w:bookmarkEnd w:id="4"/>
-    </w:p>
-    <w:p>
-      <w:r>
-        <w:t>Pour les déplacements</w:t>
-      </w:r>
-      <w:r>
-        <w:t>, ils se font d’une case par tour dans des directions aléatoires en évitant les obstacles.</w:t>
-      </w:r>
-      <w:r>
-        <w:t xml:space="preserve"> Lors du début de son tour, l’individu interroge les cases autour de lui, il sélectionne ensuite une case libre (sans obstacle) et se déplace sur cette case.</w:t>
-      </w:r>
-    </w:p>
-    <w:p>
-      <w:r>
-        <w:t>Si un ennemi est présent sur une des cases libre, l’individu se dirige obligatoirement vers l’ennemi pour engager un combat. Si plusieurs ennemis sont présents, l’individu sélectionne un ennemi (aléatoirement) vers lequel se diriger pour engager le combat</w:t>
-      </w:r>
-    </w:p>
-    <w:p>
-      <w:r>
-        <w:t>A chaque fois qu’un individu se déplace d’une case, il perd un PE</w:t>
-      </w:r>
-      <w:r>
-        <w:t>.</w:t>
-      </w:r>
-      <w:r>
-        <w:t xml:space="preserve"> </w:t>
-      </w:r>
       <w:r>
         <w:t>L</w:t>
       </w:r>
@@ -2365,15 +2161,7 @@
         <w:t>atteint</w:t>
       </w:r>
       <w:r>
-        <w:t xml:space="preserve"> moins de 25% de ses PE max, il se dirige obligatoirement vers sa </w:t>
-      </w:r>
-      <w:proofErr w:type="spellStart"/>
-      <w:r>
-        <w:t>safe</w:t>
-      </w:r>
-      <w:proofErr w:type="spellEnd"/>
-      <w:r>
-        <w:t xml:space="preserve"> zone.</w:t>
+        <w:t xml:space="preserve"> moins de 25% de ses PE max, il se dirige obligatoirement vers sa safe zone.</w:t>
       </w:r>
       <w:r>
         <w:t xml:space="preserve"> Si ses PE atteignent 0, il s’arrête sur la case </w:t>
@@ -2387,7 +2175,7 @@
       <w:pPr>
         <w:pStyle w:val="Titre3"/>
       </w:pPr>
-      <w:bookmarkStart w:id="5" w:name="_Toc23860113"/>
+      <w:bookmarkStart w:id="5" w:name="_Toc23941457"/>
       <w:r>
         <w:t>Rencontres</w:t>
       </w:r>
@@ -2444,7 +2232,7 @@
       <w:pPr>
         <w:pStyle w:val="Titre3"/>
       </w:pPr>
-      <w:bookmarkStart w:id="6" w:name="_Toc23860114"/>
+      <w:bookmarkStart w:id="6" w:name="_Toc23941458"/>
       <w:r>
         <w:t>Combat</w:t>
       </w:r>
@@ -2475,23 +2263,15 @@
       <w:pPr>
         <w:pStyle w:val="Titre2"/>
       </w:pPr>
-      <w:bookmarkStart w:id="7" w:name="_Toc23860115"/>
-      <w:r>
-        <w:t>Fonctionnement</w:t>
+      <w:bookmarkStart w:id="7" w:name="_Toc23941459"/>
+      <w:r>
+        <w:t>Déroulement d’une partie</w:t>
       </w:r>
       <w:bookmarkEnd w:id="7"/>
     </w:p>
     <w:p>
       <w:r>
-        <w:t>Le déroulement d’une partie est axé autour de la classe « </w:t>
-      </w:r>
-      <w:proofErr w:type="spellStart"/>
-      <w:r>
-        <w:t>GameManager</w:t>
-      </w:r>
-      <w:proofErr w:type="spellEnd"/>
-      <w:r>
-        <w:t> ».</w:t>
+        <w:t>Le déroulement d’une partie est axé autour de la classe « GameManager ».</w:t>
       </w:r>
     </w:p>
     <w:p>
@@ -2501,31 +2281,81 @@
     </w:p>
     <w:p>
       <w:r>
-        <w:t xml:space="preserve">Un tri aléatoire est effectué pour définir l’ordre d’action de chaque équipe </w:t>
-      </w:r>
-      <w:bookmarkStart w:id="8" w:name="_GoBack"/>
+        <w:t>Un tri aléatoire est effectué pour définir l’ordre d’action de chaque équipe</w:t>
+      </w:r>
+      <w:r>
+        <w:t xml:space="preserve">, une fois cet ordre établi il restera le même pour toute la partie. </w:t>
+      </w:r>
+    </w:p>
+    <w:p>
+      <w:r>
+        <w:t>La 1</w:t>
+      </w:r>
+      <w:r>
+        <w:rPr>
+          <w:vertAlign w:val="superscript"/>
+        </w:rPr>
+        <w:t>e</w:t>
+      </w:r>
+      <w:r>
+        <w:t xml:space="preserve"> équipe démarre, tous ses individus se déplacent chacun leur tour et interagissent en fonction d’éventuelles rencontres, combats, niveau de PE etc.</w:t>
+      </w:r>
+    </w:p>
+    <w:p>
+      <w:r>
+        <w:t>Une fois que le dernier individu de l’équipe 1 s’est déplacé, c’est au tour de l’équipe 2 et ainsi de suite jusqu’à ce que toutes les équipes aient jouées</w:t>
+      </w:r>
+      <w:r>
+        <w:t>. Une fois que la dernière équipe a joué, le tour se termine et un nouveau tour démarre en faisant jouer les équipes dans le même ordre.</w:t>
+      </w:r>
+    </w:p>
+    <w:p>
+      <w:r>
+        <w:t>A la fin du tour de chaque personnage une vérification est effectuée sur le nombre d’individus de chaque alliance, si une alliance (gentils ou méchants) tombe à 0 individus, cette alliance est déclarée perdante et l’autre alliance remporte la partie. La partie s’arrête alors.</w:t>
+      </w:r>
+    </w:p>
+    <w:p/>
+    <w:p>
+      <w:pPr>
+        <w:pStyle w:val="Titre2"/>
+      </w:pPr>
+      <w:bookmarkStart w:id="8" w:name="_Toc23941460"/>
+      <w:r>
+        <w:t>Description du code</w:t>
+      </w:r>
       <w:bookmarkEnd w:id="8"/>
     </w:p>
+    <w:p>
+      <w:r>
+        <w:t>Dans cette partie</w:t>
+      </w:r>
+      <w:r>
+        <w:t xml:space="preserve"> nous décrieront le code et comment nous avons organisé notre projet pour répondre aux attentes des consignes</w:t>
+      </w:r>
+      <w:r>
+        <w:t>.</w:t>
+      </w:r>
+    </w:p>
     <w:p/>
     <w:p>
       <w:pPr>
-        <w:pStyle w:val="Titre2"/>
-      </w:pPr>
-      <w:bookmarkStart w:id="9" w:name="_Toc23860116"/>
-      <w:r>
+        <w:pStyle w:val="Titre3"/>
+      </w:pPr>
+      <w:bookmarkStart w:id="9" w:name="_Toc23941461"/>
+      <w:r>
+        <w:lastRenderedPageBreak/>
         <w:t>Les 3 concepts fondamentaux</w:t>
       </w:r>
       <w:bookmarkEnd w:id="9"/>
     </w:p>
     <w:p>
       <w:pPr>
-        <w:pStyle w:val="Titre3"/>
+        <w:pStyle w:val="Titre4"/>
         <w:rPr>
           <w:rFonts w:eastAsia="Times New Roman"/>
           <w:lang w:eastAsia="fr-FR"/>
         </w:rPr>
       </w:pPr>
-      <w:bookmarkStart w:id="10" w:name="_Toc23860117"/>
       <w:r>
         <w:rPr>
           <w:rFonts w:eastAsia="Times New Roman"/>
@@ -2533,17 +2363,15 @@
         </w:rPr>
         <w:t>Héritage</w:t>
       </w:r>
-      <w:bookmarkEnd w:id="10"/>
-    </w:p>
-    <w:p>
-      <w:pPr>
-        <w:pStyle w:val="Titre3"/>
+    </w:p>
+    <w:p>
+      <w:pPr>
+        <w:pStyle w:val="Titre4"/>
         <w:rPr>
           <w:rFonts w:eastAsia="Times New Roman"/>
           <w:lang w:eastAsia="fr-FR"/>
         </w:rPr>
       </w:pPr>
-      <w:bookmarkStart w:id="11" w:name="_Toc23860118"/>
       <w:r>
         <w:rPr>
           <w:rFonts w:eastAsia="Times New Roman"/>
@@ -2551,17 +2379,15 @@
         </w:rPr>
         <w:t>Encapsulation</w:t>
       </w:r>
-      <w:bookmarkEnd w:id="11"/>
-    </w:p>
-    <w:p>
-      <w:pPr>
-        <w:pStyle w:val="Titre3"/>
+    </w:p>
+    <w:p>
+      <w:pPr>
+        <w:pStyle w:val="Titre4"/>
         <w:rPr>
           <w:rFonts w:eastAsia="Times New Roman"/>
           <w:lang w:eastAsia="fr-FR"/>
         </w:rPr>
       </w:pPr>
-      <w:bookmarkStart w:id="12" w:name="_Toc23860119"/>
       <w:r>
         <w:rPr>
           <w:rFonts w:eastAsia="Times New Roman"/>
@@ -2569,7 +2395,6 @@
         </w:rPr>
         <w:t>Polymorphisme</w:t>
       </w:r>
-      <w:bookmarkEnd w:id="12"/>
     </w:p>
     <w:p>
       <w:pPr>
@@ -2578,14 +2403,14 @@
           <w:lang w:eastAsia="fr-FR"/>
         </w:rPr>
       </w:pPr>
-      <w:bookmarkStart w:id="13" w:name="_Toc23860120"/>
+      <w:bookmarkStart w:id="10" w:name="_Toc23941462"/>
       <w:r>
         <w:rPr>
           <w:lang w:eastAsia="fr-FR"/>
         </w:rPr>
         <w:t>Singleton</w:t>
       </w:r>
-      <w:bookmarkEnd w:id="13"/>
+      <w:bookmarkEnd w:id="10"/>
     </w:p>
     <w:p>
       <w:pPr>
@@ -2594,14 +2419,28 @@
           <w:lang w:eastAsia="fr-FR"/>
         </w:rPr>
       </w:pPr>
-      <w:bookmarkStart w:id="14" w:name="_Toc23860121"/>
+      <w:bookmarkStart w:id="11" w:name="_Toc23941463"/>
       <w:r>
         <w:rPr>
           <w:lang w:eastAsia="fr-FR"/>
         </w:rPr>
         <w:t>Classes statiques</w:t>
       </w:r>
-      <w:bookmarkEnd w:id="14"/>
+      <w:bookmarkEnd w:id="11"/>
+    </w:p>
+    <w:p>
+      <w:pPr>
+        <w:pStyle w:val="Titre3"/>
+        <w:rPr>
+          <w:lang w:eastAsia="fr-FR"/>
+        </w:rPr>
+      </w:pPr>
+      <w:r>
+        <w:rPr>
+          <w:lang w:eastAsia="fr-FR"/>
+        </w:rPr>
+        <w:t>Nombre pseudo-aléatoire</w:t>
+      </w:r>
     </w:p>
     <w:p/>
     <w:p>
@@ -2613,22 +2452,22 @@
       <w:pPr>
         <w:pStyle w:val="Titre1"/>
       </w:pPr>
-      <w:bookmarkStart w:id="15" w:name="_Toc23860122"/>
+      <w:bookmarkStart w:id="12" w:name="_Toc23941464"/>
       <w:r>
         <w:lastRenderedPageBreak/>
         <w:t>Diagrammes UML</w:t>
       </w:r>
-      <w:bookmarkEnd w:id="15"/>
+      <w:bookmarkEnd w:id="12"/>
     </w:p>
     <w:p>
       <w:pPr>
         <w:pStyle w:val="Titre2"/>
       </w:pPr>
-      <w:bookmarkStart w:id="16" w:name="_Toc23860123"/>
+      <w:bookmarkStart w:id="13" w:name="_Toc23941465"/>
       <w:r>
         <w:t>Diagramme de classes</w:t>
       </w:r>
-      <w:bookmarkEnd w:id="16"/>
+      <w:bookmarkEnd w:id="13"/>
     </w:p>
     <w:p/>
     <w:p>
@@ -2648,12 +2487,12 @@
       <w:pPr>
         <w:pStyle w:val="Titre2"/>
       </w:pPr>
-      <w:bookmarkStart w:id="17" w:name="_Toc23860124"/>
+      <w:bookmarkStart w:id="14" w:name="_Toc23941466"/>
       <w:r>
         <w:lastRenderedPageBreak/>
         <w:t>Diagramme d’états-transitions</w:t>
       </w:r>
-      <w:bookmarkEnd w:id="17"/>
+      <w:bookmarkEnd w:id="14"/>
     </w:p>
     <w:p>
       <w:r>
@@ -2705,7 +2544,148 @@
     </w:p>
     <w:p>
       <w:r>
-        <w:br w:type="page"/>
+        <w:t>Ce diagramme d’états-transitions présente le déroulement d’une partie du début à la fin.</w:t>
+      </w:r>
+    </w:p>
+    <w:p>
+      <w:r>
+        <w:t>Les états présents de « Attentes d’entrée utilisateur » à « Ordre de jeu défini » sont gérés par la classe GameManager.</w:t>
+      </w:r>
+    </w:p>
+    <w:p>
+      <w:r>
+        <w:t xml:space="preserve">A l’état « Début Equipe », la variable e est fixée à </w:t>
+      </w:r>
+      <w:r>
+        <w:t>0</w:t>
+      </w:r>
+      <w:r>
+        <w:t xml:space="preserve">. Cette variable a pour but de </w:t>
+      </w:r>
+      <w:r>
+        <w:t>définir quelle équipe va jouer pendant ce tour, e=0 pour la première équipe, e=1 pour la 2</w:t>
+      </w:r>
+      <w:r>
+        <w:rPr>
+          <w:vertAlign w:val="superscript"/>
+        </w:rPr>
+        <w:t>e</w:t>
+      </w:r>
+      <w:r>
+        <w:t xml:space="preserve"> etc.</w:t>
+      </w:r>
+    </w:p>
+    <w:p>
+      <w:r>
+        <w:t>La valeur de cette variable augmente de 1 à la fin du tour de chaque équipe.</w:t>
+      </w:r>
+    </w:p>
+    <w:p>
+      <w:r>
+        <w:t>Lorsque la valeur atteint 4, la valeur de la variable est réinitialisée et repasse à 0, démarrant un nouveau tour avec l’équipe 1.</w:t>
+      </w:r>
+    </w:p>
+    <w:p>
+      <w:r>
+        <w:t>Si une équipe a un nombre d’individus égal à 0 (équipe retirée du jeu), la valeur de e augmente de 1 pour passer à l’équipe suivante.</w:t>
+      </w:r>
+    </w:p>
+    <w:p>
+      <w:r>
+        <w:t xml:space="preserve">Lors de la transition « Début Equipe » </w:t>
+      </w:r>
+      <w:r>
+        <w:sym w:font="Wingdings" w:char="F0E0"/>
+      </w:r>
+      <w:r>
+        <w:t xml:space="preserve"> « Début Personnage », on réinitialise la valeur de la variable p à 0. Cette variable permet de savoir combien d’individus ont joués dans l’équipe dont c’est le tour de jour.</w:t>
+      </w:r>
+    </w:p>
+    <w:p>
+      <w:r>
+        <w:t>A la fin du tour de chaque individu, t</w:t>
+      </w:r>
+      <w:r>
+        <w:t xml:space="preserve">ant que p&lt;n (n étant le nombre d’individu total dans l’équipe), </w:t>
+      </w:r>
+      <w:r>
+        <w:t>la valeur de p est augmentée de 1 et c’est à l’individu suivant de l’équipe de jouer.</w:t>
+      </w:r>
+    </w:p>
+    <w:p>
+      <w:r>
+        <w:t>Lorsqu’à la fin du tour d’un individu, p=n, tous les individus de cette équipe ont joués. C’est donc à l’équipe suivante de jouer.</w:t>
+      </w:r>
+    </w:p>
+    <w:p>
+      <w:r>
+        <w:lastRenderedPageBreak/>
+        <w:t xml:space="preserve">L’état « Arrêt » </w:t>
+      </w:r>
+      <w:r>
+        <w:t>correspond à l’arrêt d’un individu et entraine de multiples options en fonction de la nature de la case sur laquelle l’individu s’arrête :</w:t>
+      </w:r>
+    </w:p>
+    <w:p>
+      <w:pPr>
+        <w:pStyle w:val="Paragraphedeliste"/>
+        <w:numPr>
+          <w:ilvl w:val="0"/>
+          <w:numId w:val="2"/>
+        </w:numPr>
+      </w:pPr>
+      <w:r>
+        <w:t>Si c’est dans une safe zone, l’individu récupère les bonus liés à la safe zone et on passe au personnage suivant.</w:t>
+      </w:r>
+    </w:p>
+    <w:p>
+      <w:pPr>
+        <w:pStyle w:val="Paragraphedeliste"/>
+        <w:numPr>
+          <w:ilvl w:val="0"/>
+          <w:numId w:val="2"/>
+        </w:numPr>
+      </w:pPr>
+      <w:r>
+        <w:t>Si l’arrêt se fait dans une case classique, c’est à l’individu suivant de jouer</w:t>
+      </w:r>
+    </w:p>
+    <w:p>
+      <w:pPr>
+        <w:pStyle w:val="Paragraphedeliste"/>
+        <w:numPr>
+          <w:ilvl w:val="0"/>
+          <w:numId w:val="2"/>
+        </w:numPr>
+      </w:pPr>
+      <w:r>
+        <w:t>Si l’arrêt entraine une rencontre il y a alors 2 possibilités, soit une rencontre entre alliés soit entre ennemis.</w:t>
+      </w:r>
+    </w:p>
+    <w:p>
+      <w:r>
+        <w:t>Dans le cas d’une rencontre entre alliés, la encore il y a deux possibilités, si les alliés sont de populations différentes ou de même population. Les bonus récupérés sont alors différents mais la finalité reste la même, la fin du tour de ce personnage et le début du tour du personnage suivant.</w:t>
+      </w:r>
+    </w:p>
+    <w:p>
+      <w:r>
+        <w:t>Dans le cas d’une rencontre entre ennemis, un combat s’engage, il se déroule comme décrit dans la partie « Nos Choix ». Un combat se solde toujours par la mort d’un des deux individus engagés dans le combat. Un</w:t>
+      </w:r>
+      <w:r>
+        <w:t xml:space="preserve">e fois le combat terminé, on diminue la valeur de n </w:t>
+      </w:r>
+      <w:r>
+        <w:t xml:space="preserve">de 1 dans l’équipe de l’individu ayant perdu le combat. </w:t>
+      </w:r>
+    </w:p>
+    <w:p>
+      <w:r>
+        <w:t>Si une alliance tombe à 0 individus, la partie se termine, sinon c’est à l’individu suivant de jouer.</w:t>
+      </w:r>
+    </w:p>
+    <w:p>
+      <w:r>
+        <w:t xml:space="preserve"> </w:t>
       </w:r>
     </w:p>
     <w:p>
@@ -2790,12 +2770,12 @@
       <w:pPr>
         <w:pStyle w:val="Titre2"/>
       </w:pPr>
-      <w:bookmarkStart w:id="18" w:name="_Toc23860125"/>
+      <w:bookmarkStart w:id="15" w:name="_Toc23941467"/>
       <w:r>
         <w:lastRenderedPageBreak/>
         <w:t>Diagramme d’activités</w:t>
       </w:r>
-      <w:bookmarkEnd w:id="18"/>
+      <w:bookmarkEnd w:id="15"/>
     </w:p>
     <w:p>
       <w:r>
@@ -2850,37 +2830,61 @@
       <w:pPr>
         <w:pStyle w:val="Titre1"/>
       </w:pPr>
-      <w:bookmarkStart w:id="19" w:name="_Toc23860126"/>
+      <w:bookmarkStart w:id="16" w:name="_Toc23941468"/>
       <w:r>
         <w:lastRenderedPageBreak/>
         <w:t>Gestion du projet</w:t>
       </w:r>
-      <w:bookmarkEnd w:id="19"/>
-    </w:p>
-    <w:p>
-      <w:r>
-        <w:t>Chef de projet Zoé : bonne vision d’ensemble du projet, volonté de mettre en application les techniques de gestion de projet apprise pendant son stage et en vue de les appliquer pendant son contrat pro</w:t>
-      </w:r>
-    </w:p>
-    <w:p>
-      <w:r>
-        <w:t xml:space="preserve">2 équipes : </w:t>
-      </w:r>
-    </w:p>
-    <w:p>
-      <w:r>
-        <w:t>Git</w:t>
-      </w:r>
-    </w:p>
-    <w:p>
-      <w:pPr>
-        <w:rPr>
-          <w:rFonts w:asciiTheme="majorHAnsi" w:eastAsiaTheme="majorEastAsia" w:hAnsiTheme="majorHAnsi" w:cstheme="majorBidi"/>
-          <w:color w:val="2F5496" w:themeColor="accent1" w:themeShade="BF"/>
-          <w:sz w:val="32"/>
-          <w:szCs w:val="32"/>
-        </w:rPr>
-      </w:pPr>
+      <w:bookmarkEnd w:id="16"/>
+    </w:p>
+    <w:p>
+      <w:r>
+        <w:t>Pour la gestion de projet, nous avons désigné Zoé comme notre chef de projet car elle a une bonne vision d’ensemble du projet et aussi car elle avait la volonté de mettre en application les techniques de gestion de projet apprises pendant son sage et aussi en vue de les appliquer pendant son contrat professionnel de cette année.</w:t>
+      </w:r>
+    </w:p>
+    <w:p>
+      <w:r>
+        <w:t xml:space="preserve">Nous avons aussi divisé le groupe en deux équipes : </w:t>
+      </w:r>
+    </w:p>
+    <w:p>
+      <w:pPr>
+        <w:pStyle w:val="Paragraphedeliste"/>
+        <w:numPr>
+          <w:ilvl w:val="0"/>
+          <w:numId w:val="2"/>
+        </w:numPr>
+      </w:pPr>
+      <w:r>
+        <w:t>Jules et Clément qui se sont concentrés sur la structure du projet et la création des différents diagrammes.</w:t>
+      </w:r>
+    </w:p>
+    <w:p>
+      <w:pPr>
+        <w:pStyle w:val="Paragraphedeliste"/>
+        <w:numPr>
+          <w:ilvl w:val="0"/>
+          <w:numId w:val="2"/>
+        </w:numPr>
+      </w:pPr>
+      <w:r>
+        <w:t>Zoé et Benjamin qui ont plus travaillés sur le code lui-même.</w:t>
+      </w:r>
+    </w:p>
+    <w:p>
+      <w:r>
+        <w:t>Nous nous rencontrions régulièrement pour mettre en commun l’avancement de chaque équipe afin que tout le monde puisse avoir une vision globale du projet et prendre part au travail de chaque équipe.</w:t>
+      </w:r>
+    </w:p>
+    <w:p>
+      <w:r>
+        <w:t xml:space="preserve">Pour mettre en commun notre travail nous avons créé un github que nous avons </w:t>
+      </w:r>
+      <w:r>
+        <w:t>géré avec gitkraken ce qui nous a aidé à travailler en parallèle sur le code sans risquer d’écraser le travail des autres membres du groupe et aussi à accéder à leur travail facilement.</w:t>
+      </w:r>
+      <w:bookmarkStart w:id="17" w:name="_GoBack"/>
+      <w:bookmarkEnd w:id="17"/>
       <w:r>
         <w:br w:type="page"/>
       </w:r>
@@ -2889,12 +2893,12 @@
       <w:pPr>
         <w:pStyle w:val="Titre1"/>
       </w:pPr>
-      <w:bookmarkStart w:id="20" w:name="_Toc23860127"/>
+      <w:bookmarkStart w:id="18" w:name="_Toc23941469"/>
       <w:r>
         <w:lastRenderedPageBreak/>
         <w:t>Conclusion</w:t>
       </w:r>
-      <w:bookmarkEnd w:id="20"/>
+      <w:bookmarkEnd w:id="18"/>
     </w:p>
     <w:sectPr>
       <w:footerReference w:type="default" r:id="rId12"/>
@@ -3856,6 +3860,28 @@
       <w:szCs w:val="24"/>
     </w:rPr>
   </w:style>
+  <w:style w:type="paragraph" w:styleId="Titre4">
+    <w:name w:val="heading 4"/>
+    <w:basedOn w:val="Normal"/>
+    <w:next w:val="Normal"/>
+    <w:link w:val="Titre4Car"/>
+    <w:uiPriority w:val="9"/>
+    <w:unhideWhenUsed/>
+    <w:qFormat/>
+    <w:rsid w:val="00D56548"/>
+    <w:pPr>
+      <w:keepNext/>
+      <w:keepLines/>
+      <w:spacing w:before="40" w:after="0"/>
+      <w:outlineLvl w:val="3"/>
+    </w:pPr>
+    <w:rPr>
+      <w:rFonts w:asciiTheme="majorHAnsi" w:eastAsiaTheme="majorEastAsia" w:hAnsiTheme="majorHAnsi" w:cstheme="majorBidi"/>
+      <w:i/>
+      <w:iCs/>
+      <w:color w:val="2F5496" w:themeColor="accent1" w:themeShade="BF"/>
+    </w:rPr>
+  </w:style>
   <w:style w:type="character" w:default="1" w:styleId="Policepardfaut">
     <w:name w:val="Default Paragraph Font"/>
     <w:uiPriority w:val="1"/>
@@ -4100,6 +4126,19 @@
       <w:contextualSpacing/>
     </w:pPr>
   </w:style>
+  <w:style w:type="character" w:customStyle="1" w:styleId="Titre4Car">
+    <w:name w:val="Titre 4 Car"/>
+    <w:basedOn w:val="Policepardfaut"/>
+    <w:link w:val="Titre4"/>
+    <w:uiPriority w:val="9"/>
+    <w:rsid w:val="00D56548"/>
+    <w:rPr>
+      <w:rFonts w:asciiTheme="majorHAnsi" w:eastAsiaTheme="majorEastAsia" w:hAnsiTheme="majorHAnsi" w:cstheme="majorBidi"/>
+      <w:i/>
+      <w:iCs/>
+      <w:color w:val="2F5496" w:themeColor="accent1" w:themeShade="BF"/>
+    </w:rPr>
+  </w:style>
 </w:styles>
 </file>
 
@@ -4279,6 +4318,7 @@
     <w:rsid w:val="00660A3A"/>
     <w:rsid w:val="0080519D"/>
     <w:rsid w:val="00AC4DFE"/>
+    <w:rsid w:val="00B06EE2"/>
     <w:rsid w:val="00CE7991"/>
   </w:rsids>
   <m:mathPr>
@@ -5101,7 +5141,7 @@
 </file>
 
 <file path=customXml/itemProps2.xml><?xml version="1.0" encoding="utf-8"?>
-<ds:datastoreItem xmlns:ds="http://schemas.openxmlformats.org/officeDocument/2006/customXml" ds:itemID="{E67AC207-F626-4407-8245-8C723029099F}">
+<ds:datastoreItem xmlns:ds="http://schemas.openxmlformats.org/officeDocument/2006/customXml" ds:itemID="{A789EF23-0137-41C3-896E-EE183EE14541}">
   <ds:schemaRefs>
     <ds:schemaRef ds:uri="http://schemas.openxmlformats.org/officeDocument/2006/bibliography"/>
   </ds:schemaRefs>

</xml_diff>